<commit_message>
Updated Doc. & Created Presentation
</commit_message>
<xml_diff>
--- a/Documentation/DevShop-Dokumentation-Knoll_Benjamin.docx
+++ b/Documentation/DevShop-Dokumentation-Knoll_Benjamin.docx
@@ -2,6 +2,14 @@
 <file path=word/document.xml><?xml version="1.0" encoding="utf-8"?>
 <w:document xmlns:wpc="http://schemas.microsoft.com/office/word/2010/wordprocessingCanvas" xmlns:cx="http://schemas.microsoft.com/office/drawing/2014/chartex" xmlns:cx1="http://schemas.microsoft.com/office/drawing/2015/9/8/chartex" xmlns:cx2="http://schemas.microsoft.com/office/drawing/2015/10/21/chartex" xmlns:cx3="http://schemas.microsoft.com/office/drawing/2016/5/9/chartex" xmlns:cx4="http://schemas.microsoft.com/office/drawing/2016/5/10/chartex" xmlns:cx5="http://schemas.microsoft.com/office/drawing/2016/5/11/chartex" xmlns:cx6="http://schemas.microsoft.com/office/drawing/2016/5/12/chartex" xmlns:cx7="http://schemas.microsoft.com/office/drawing/2016/5/13/chartex" xmlns:cx8="http://schemas.microsoft.com/office/drawing/2016/5/14/chartex" xmlns:mc="http://schemas.openxmlformats.org/markup-compatibility/2006" xmlns:aink="http://schemas.microsoft.com/office/drawing/2016/ink" xmlns:am3d="http://schemas.microsoft.com/office/drawing/2017/model3d" xmlns:o="urn:schemas-microsoft-com:office:office" xmlns:oel="http://schemas.microsoft.com/office/2019/extlst" xmlns:r="http://schemas.openxmlformats.org/officeDocument/2006/relationships" xmlns:m="http://schemas.openxmlformats.org/officeDocument/2006/math" xmlns:v="urn:schemas-microsoft-com:vml" xmlns:wp14="http://schemas.microsoft.com/office/word/2010/wordprocessingDrawing" xmlns:wp="http://schemas.openxmlformats.org/drawingml/2006/wordprocessingDrawing" xmlns:w10="urn:schemas-microsoft-com:office:word" xmlns:w="http://schemas.openxmlformats.org/wordprocessingml/2006/main" xmlns:w14="http://schemas.microsoft.com/office/word/2010/wordml" xmlns:w15="http://schemas.microsoft.com/office/word/2012/wordml" xmlns:w16cex="http://schemas.microsoft.com/office/word/2018/wordml/cex" xmlns:w16cid="http://schemas.microsoft.com/office/word/2016/wordml/cid" xmlns:w16="http://schemas.microsoft.com/office/word/2018/wordml" xmlns:w16sdtdh="http://schemas.microsoft.com/office/word/2020/wordml/sdtdatahash" xmlns:w16se="http://schemas.microsoft.com/office/word/2015/wordml/symex" xmlns:wpg="http://schemas.microsoft.com/office/word/2010/wordprocessingGroup" xmlns:wpi="http://schemas.microsoft.com/office/word/2010/wordprocessingInk" xmlns:wne="http://schemas.microsoft.com/office/word/2006/wordml" xmlns:wps="http://schemas.microsoft.com/office/word/2010/wordprocessingShape" mc:Ignorable="w14 w15 w16se w16cid w16 w16cex w16sdtdh wp14">
   <w:body>
+    <w:p>
+      <w:r>
+        <w:softHyphen/>
+      </w:r>
+      <w:r>
+        <w:softHyphen/>
+      </w:r>
+    </w:p>
     <w:sdt>
       <w:sdtPr>
         <w:id w:val="-91396828"/>
@@ -539,8 +547,13 @@
                                   <w:t>L</w:t>
                                 </w:r>
                                 <w:r>
-                                  <w:t>eitner, ba</w:t>
+                                  <w:t xml:space="preserve">eitner, </w:t>
                                 </w:r>
+                                <w:proofErr w:type="spellStart"/>
+                                <w:r>
+                                  <w:t>ba</w:t>
+                                </w:r>
+                                <w:proofErr w:type="spellEnd"/>
                               </w:p>
                               <w:p>
                                 <w:pPr>
@@ -692,8 +705,13 @@
                             <w:t>L</w:t>
                           </w:r>
                           <w:r>
-                            <w:t>eitner, ba</w:t>
+                            <w:t xml:space="preserve">eitner, </w:t>
                           </w:r>
+                          <w:proofErr w:type="spellStart"/>
+                          <w:r>
+                            <w:t>ba</w:t>
+                          </w:r>
+                          <w:proofErr w:type="spellEnd"/>
                         </w:p>
                         <w:p>
                           <w:pPr>
@@ -749,7 +767,7 @@
       <w:pPr>
         <w:pStyle w:val="berschrift1"/>
       </w:pPr>
-      <w:bookmarkStart w:id="0" w:name="_Toc124446296"/>
+      <w:bookmarkStart w:id="0" w:name="_Toc125210637"/>
       <w:r>
         <w:lastRenderedPageBreak/>
         <w:t>Eidesstattliche Erklärung</w:t>
@@ -874,7 +892,7 @@
       <w:pPr>
         <w:pStyle w:val="berschrift1"/>
       </w:pPr>
-      <w:bookmarkStart w:id="1" w:name="_Toc124446297"/>
+      <w:bookmarkStart w:id="1" w:name="_Toc125210638"/>
       <w:r>
         <w:lastRenderedPageBreak/>
         <w:t>Abstract</w:t>
@@ -951,7 +969,11 @@
     <w:sdt>
       <w:sdtPr>
         <w:rPr>
-          <w:lang w:val="de-DE"/>
+          <w:rFonts w:asciiTheme="minorHAnsi" w:eastAsiaTheme="minorHAnsi" w:hAnsiTheme="minorHAnsi" w:cstheme="minorBidi"/>
+          <w:color w:val="auto"/>
+          <w:sz w:val="22"/>
+          <w:szCs w:val="22"/>
+          <w:lang w:val="de-DE" w:eastAsia="en-US"/>
         </w:rPr>
         <w:id w:val="2098138920"/>
         <w:docPartObj>
@@ -961,13 +983,8 @@
       </w:sdtPr>
       <w:sdtEndPr>
         <w:rPr>
-          <w:rFonts w:asciiTheme="minorHAnsi" w:eastAsiaTheme="minorHAnsi" w:hAnsiTheme="minorHAnsi" w:cstheme="minorBidi"/>
           <w:b/>
           <w:bCs/>
-          <w:color w:val="auto"/>
-          <w:sz w:val="22"/>
-          <w:szCs w:val="22"/>
-          <w:lang w:eastAsia="en-US"/>
         </w:rPr>
       </w:sdtEndPr>
       <w:sdtContent>
@@ -1029,7 +1046,7 @@
           <w:r>
             <w:fldChar w:fldCharType="separate"/>
           </w:r>
-          <w:hyperlink w:anchor="_Toc124446296" w:history="1">
+          <w:hyperlink w:anchor="_Toc125210637" w:history="1">
             <w:r>
               <w:rPr>
                 <w:rStyle w:val="Hyperlink"/>
@@ -1071,7 +1088,7 @@
                 <w:noProof/>
                 <w:webHidden/>
               </w:rPr>
-              <w:instrText xml:space="preserve"> PAGEREF _Toc124446296 \h </w:instrText>
+              <w:instrText xml:space="preserve"> PAGEREF _Toc125210637 \h </w:instrText>
             </w:r>
             <w:r>
               <w:rPr>
@@ -1115,7 +1132,7 @@
               <w:lang w:eastAsia="de-AT"/>
             </w:rPr>
           </w:pPr>
-          <w:hyperlink w:anchor="_Toc124446297" w:history="1">
+          <w:hyperlink w:anchor="_Toc125210638" w:history="1">
             <w:r>
               <w:rPr>
                 <w:rStyle w:val="Hyperlink"/>
@@ -1157,7 +1174,7 @@
                 <w:noProof/>
                 <w:webHidden/>
               </w:rPr>
-              <w:instrText xml:space="preserve"> PAGEREF _Toc124446297 \h </w:instrText>
+              <w:instrText xml:space="preserve"> PAGEREF _Toc125210638 \h </w:instrText>
             </w:r>
             <w:r>
               <w:rPr>
@@ -1201,7 +1218,7 @@
               <w:lang w:eastAsia="de-AT"/>
             </w:rPr>
           </w:pPr>
-          <w:hyperlink w:anchor="_Toc124446298" w:history="1">
+          <w:hyperlink w:anchor="_Toc125210639" w:history="1">
             <w:r>
               <w:rPr>
                 <w:rStyle w:val="Hyperlink"/>
@@ -1243,7 +1260,7 @@
                 <w:noProof/>
                 <w:webHidden/>
               </w:rPr>
-              <w:instrText xml:space="preserve"> PAGEREF _Toc124446298 \h </w:instrText>
+              <w:instrText xml:space="preserve"> PAGEREF _Toc125210639 \h </w:instrText>
             </w:r>
             <w:r>
               <w:rPr>
@@ -1287,7 +1304,7 @@
               <w:lang w:eastAsia="de-AT"/>
             </w:rPr>
           </w:pPr>
-          <w:hyperlink w:anchor="_Toc124446299" w:history="1">
+          <w:hyperlink w:anchor="_Toc125210640" w:history="1">
             <w:r>
               <w:rPr>
                 <w:rStyle w:val="Hyperlink"/>
@@ -1329,7 +1346,7 @@
                 <w:noProof/>
                 <w:webHidden/>
               </w:rPr>
-              <w:instrText xml:space="preserve"> PAGEREF _Toc124446299 \h </w:instrText>
+              <w:instrText xml:space="preserve"> PAGEREF _Toc125210640 \h </w:instrText>
             </w:r>
             <w:r>
               <w:rPr>
@@ -1373,7 +1390,7 @@
               <w:lang w:eastAsia="de-AT"/>
             </w:rPr>
           </w:pPr>
-          <w:hyperlink w:anchor="_Toc124446304" w:history="1">
+          <w:hyperlink w:anchor="_Toc125210645" w:history="1">
             <w:r>
               <w:rPr>
                 <w:rStyle w:val="Hyperlink"/>
@@ -1415,7 +1432,7 @@
                 <w:noProof/>
                 <w:webHidden/>
               </w:rPr>
-              <w:instrText xml:space="preserve"> PAGEREF _Toc124446304 \h </w:instrText>
+              <w:instrText xml:space="preserve"> PAGEREF _Toc125210645 \h </w:instrText>
             </w:r>
             <w:r>
               <w:rPr>
@@ -1459,7 +1476,7 @@
               <w:lang w:eastAsia="de-AT"/>
             </w:rPr>
           </w:pPr>
-          <w:hyperlink w:anchor="_Toc124446305" w:history="1">
+          <w:hyperlink w:anchor="_Toc125210646" w:history="1">
             <w:r>
               <w:rPr>
                 <w:rStyle w:val="Hyperlink"/>
@@ -1501,7 +1518,7 @@
                 <w:noProof/>
                 <w:webHidden/>
               </w:rPr>
-              <w:instrText xml:space="preserve"> PAGEREF _Toc124446305 \h </w:instrText>
+              <w:instrText xml:space="preserve"> PAGEREF _Toc125210646 \h </w:instrText>
             </w:r>
             <w:r>
               <w:rPr>
@@ -1521,7 +1538,7 @@
                 <w:noProof/>
                 <w:webHidden/>
               </w:rPr>
-              <w:t>7</w:t>
+              <w:t>8</w:t>
             </w:r>
             <w:r>
               <w:rPr>
@@ -1545,7 +1562,7 @@
               <w:lang w:eastAsia="de-AT"/>
             </w:rPr>
           </w:pPr>
-          <w:hyperlink w:anchor="_Toc124446306" w:history="1">
+          <w:hyperlink w:anchor="_Toc125210647" w:history="1">
             <w:r>
               <w:rPr>
                 <w:rStyle w:val="Hyperlink"/>
@@ -1587,7 +1604,7 @@
                 <w:noProof/>
                 <w:webHidden/>
               </w:rPr>
-              <w:instrText xml:space="preserve"> PAGEREF _Toc124446306 \h </w:instrText>
+              <w:instrText xml:space="preserve"> PAGEREF _Toc125210647 \h </w:instrText>
             </w:r>
             <w:r>
               <w:rPr>
@@ -1607,7 +1624,7 @@
                 <w:noProof/>
                 <w:webHidden/>
               </w:rPr>
-              <w:t>8</w:t>
+              <w:t>9</w:t>
             </w:r>
             <w:r>
               <w:rPr>
@@ -1631,7 +1648,7 @@
               <w:lang w:eastAsia="de-AT"/>
             </w:rPr>
           </w:pPr>
-          <w:hyperlink w:anchor="_Toc124446308" w:history="1">
+          <w:hyperlink w:anchor="_Toc125210649" w:history="1">
             <w:r>
               <w:rPr>
                 <w:rStyle w:val="Hyperlink"/>
@@ -1673,7 +1690,7 @@
                 <w:noProof/>
                 <w:webHidden/>
               </w:rPr>
-              <w:instrText xml:space="preserve"> PAGEREF _Toc124446308 \h </w:instrText>
+              <w:instrText xml:space="preserve"> PAGEREF _Toc125210649 \h </w:instrText>
             </w:r>
             <w:r>
               <w:rPr>
@@ -1693,7 +1710,7 @@
                 <w:noProof/>
                 <w:webHidden/>
               </w:rPr>
-              <w:t>8</w:t>
+              <w:t>9</w:t>
             </w:r>
             <w:r>
               <w:rPr>
@@ -1717,7 +1734,7 @@
               <w:lang w:eastAsia="de-AT"/>
             </w:rPr>
           </w:pPr>
-          <w:hyperlink w:anchor="_Toc124446309" w:history="1">
+          <w:hyperlink w:anchor="_Toc125210650" w:history="1">
             <w:r>
               <w:rPr>
                 <w:rStyle w:val="Hyperlink"/>
@@ -1759,7 +1776,7 @@
                 <w:noProof/>
                 <w:webHidden/>
               </w:rPr>
-              <w:instrText xml:space="preserve"> PAGEREF _Toc124446309 \h </w:instrText>
+              <w:instrText xml:space="preserve"> PAGEREF _Toc125210650 \h </w:instrText>
             </w:r>
             <w:r>
               <w:rPr>
@@ -1779,7 +1796,179 @@
                 <w:noProof/>
                 <w:webHidden/>
               </w:rPr>
-              <w:t>9</w:t>
+              <w:t>10</w:t>
+            </w:r>
+            <w:r>
+              <w:rPr>
+                <w:noProof/>
+                <w:webHidden/>
+              </w:rPr>
+              <w:fldChar w:fldCharType="end"/>
+            </w:r>
+          </w:hyperlink>
+        </w:p>
+        <w:p>
+          <w:pPr>
+            <w:pStyle w:val="Verzeichnis2"/>
+            <w:tabs>
+              <w:tab w:val="left" w:pos="880"/>
+              <w:tab w:val="right" w:leader="dot" w:pos="9062"/>
+            </w:tabs>
+            <w:rPr>
+              <w:rFonts w:eastAsiaTheme="minorEastAsia"/>
+              <w:noProof/>
+              <w:lang w:eastAsia="de-AT"/>
+            </w:rPr>
+          </w:pPr>
+          <w:hyperlink w:anchor="_Toc125210651" w:history="1">
+            <w:r>
+              <w:rPr>
+                <w:rStyle w:val="Hyperlink"/>
+                <w:noProof/>
+              </w:rPr>
+              <w:t>5.3.</w:t>
+            </w:r>
+            <w:r>
+              <w:rPr>
+                <w:rFonts w:eastAsiaTheme="minorEastAsia"/>
+                <w:noProof/>
+                <w:lang w:eastAsia="de-AT"/>
+              </w:rPr>
+              <w:tab/>
+            </w:r>
+            <w:r>
+              <w:rPr>
+                <w:rStyle w:val="Hyperlink"/>
+                <w:noProof/>
+              </w:rPr>
+              <w:t>Authentifizierung</w:t>
+            </w:r>
+            <w:r>
+              <w:rPr>
+                <w:noProof/>
+                <w:webHidden/>
+              </w:rPr>
+              <w:tab/>
+            </w:r>
+            <w:r>
+              <w:rPr>
+                <w:noProof/>
+                <w:webHidden/>
+              </w:rPr>
+              <w:fldChar w:fldCharType="begin"/>
+            </w:r>
+            <w:r>
+              <w:rPr>
+                <w:noProof/>
+                <w:webHidden/>
+              </w:rPr>
+              <w:instrText xml:space="preserve"> PAGEREF _Toc125210651 \h </w:instrText>
+            </w:r>
+            <w:r>
+              <w:rPr>
+                <w:noProof/>
+                <w:webHidden/>
+              </w:rPr>
+            </w:r>
+            <w:r>
+              <w:rPr>
+                <w:noProof/>
+                <w:webHidden/>
+              </w:rPr>
+              <w:fldChar w:fldCharType="separate"/>
+            </w:r>
+            <w:r>
+              <w:rPr>
+                <w:noProof/>
+                <w:webHidden/>
+              </w:rPr>
+              <w:t>11</w:t>
+            </w:r>
+            <w:r>
+              <w:rPr>
+                <w:noProof/>
+                <w:webHidden/>
+              </w:rPr>
+              <w:fldChar w:fldCharType="end"/>
+            </w:r>
+          </w:hyperlink>
+        </w:p>
+        <w:p>
+          <w:pPr>
+            <w:pStyle w:val="Verzeichnis2"/>
+            <w:tabs>
+              <w:tab w:val="left" w:pos="880"/>
+              <w:tab w:val="right" w:leader="dot" w:pos="9062"/>
+            </w:tabs>
+            <w:rPr>
+              <w:rFonts w:eastAsiaTheme="minorEastAsia"/>
+              <w:noProof/>
+              <w:lang w:eastAsia="de-AT"/>
+            </w:rPr>
+          </w:pPr>
+          <w:hyperlink w:anchor="_Toc125210652" w:history="1">
+            <w:r>
+              <w:rPr>
+                <w:rStyle w:val="Hyperlink"/>
+                <w:noProof/>
+              </w:rPr>
+              <w:t>5.4.</w:t>
+            </w:r>
+            <w:r>
+              <w:rPr>
+                <w:rFonts w:eastAsiaTheme="minorEastAsia"/>
+                <w:noProof/>
+                <w:lang w:eastAsia="de-AT"/>
+              </w:rPr>
+              <w:tab/>
+            </w:r>
+            <w:r>
+              <w:rPr>
+                <w:rStyle w:val="Hyperlink"/>
+                <w:noProof/>
+              </w:rPr>
+              <w:t>Views</w:t>
+            </w:r>
+            <w:r>
+              <w:rPr>
+                <w:noProof/>
+                <w:webHidden/>
+              </w:rPr>
+              <w:tab/>
+            </w:r>
+            <w:r>
+              <w:rPr>
+                <w:noProof/>
+                <w:webHidden/>
+              </w:rPr>
+              <w:fldChar w:fldCharType="begin"/>
+            </w:r>
+            <w:r>
+              <w:rPr>
+                <w:noProof/>
+                <w:webHidden/>
+              </w:rPr>
+              <w:instrText xml:space="preserve"> PAGEREF _Toc125210652 \h </w:instrText>
+            </w:r>
+            <w:r>
+              <w:rPr>
+                <w:noProof/>
+                <w:webHidden/>
+              </w:rPr>
+            </w:r>
+            <w:r>
+              <w:rPr>
+                <w:noProof/>
+                <w:webHidden/>
+              </w:rPr>
+              <w:fldChar w:fldCharType="separate"/>
+            </w:r>
+            <w:r>
+              <w:rPr>
+                <w:noProof/>
+                <w:webHidden/>
+              </w:rPr>
+              <w:t>13</w:t>
             </w:r>
             <w:r>
               <w:rPr>
@@ -1803,7 +1992,7 @@
               <w:lang w:eastAsia="de-AT"/>
             </w:rPr>
           </w:pPr>
-          <w:hyperlink w:anchor="_Toc124446310" w:history="1">
+          <w:hyperlink w:anchor="_Toc125210653" w:history="1">
             <w:r>
               <w:rPr>
                 <w:rStyle w:val="Hyperlink"/>
@@ -1847,7 +2036,7 @@
                 <w:noProof/>
                 <w:webHidden/>
               </w:rPr>
-              <w:instrText xml:space="preserve"> PAGEREF _Toc124446310 \h </w:instrText>
+              <w:instrText xml:space="preserve"> PAGEREF _Toc125210653 \h </w:instrText>
             </w:r>
             <w:r>
               <w:rPr>
@@ -1867,7 +2056,93 @@
                 <w:noProof/>
                 <w:webHidden/>
               </w:rPr>
-              <w:t>10</w:t>
+              <w:t>14</w:t>
+            </w:r>
+            <w:r>
+              <w:rPr>
+                <w:noProof/>
+                <w:webHidden/>
+              </w:rPr>
+              <w:fldChar w:fldCharType="end"/>
+            </w:r>
+          </w:hyperlink>
+        </w:p>
+        <w:p>
+          <w:pPr>
+            <w:pStyle w:val="Verzeichnis1"/>
+            <w:tabs>
+              <w:tab w:val="left" w:pos="440"/>
+              <w:tab w:val="right" w:leader="dot" w:pos="9062"/>
+            </w:tabs>
+            <w:rPr>
+              <w:rFonts w:eastAsiaTheme="minorEastAsia"/>
+              <w:noProof/>
+              <w:lang w:eastAsia="de-AT"/>
+            </w:rPr>
+          </w:pPr>
+          <w:hyperlink w:anchor="_Toc125210654" w:history="1">
+            <w:r>
+              <w:rPr>
+                <w:rStyle w:val="Hyperlink"/>
+                <w:noProof/>
+              </w:rPr>
+              <w:t>7.</w:t>
+            </w:r>
+            <w:r>
+              <w:rPr>
+                <w:rFonts w:eastAsiaTheme="minorEastAsia"/>
+                <w:noProof/>
+                <w:lang w:eastAsia="de-AT"/>
+              </w:rPr>
+              <w:tab/>
+            </w:r>
+            <w:r>
+              <w:rPr>
+                <w:rStyle w:val="Hyperlink"/>
+                <w:noProof/>
+              </w:rPr>
+              <w:t>Abbildungsverzeichnis</w:t>
+            </w:r>
+            <w:r>
+              <w:rPr>
+                <w:noProof/>
+                <w:webHidden/>
+              </w:rPr>
+              <w:tab/>
+            </w:r>
+            <w:r>
+              <w:rPr>
+                <w:noProof/>
+                <w:webHidden/>
+              </w:rPr>
+              <w:fldChar w:fldCharType="begin"/>
+            </w:r>
+            <w:r>
+              <w:rPr>
+                <w:noProof/>
+                <w:webHidden/>
+              </w:rPr>
+              <w:instrText xml:space="preserve"> PAGEREF _Toc125210654 \h </w:instrText>
+            </w:r>
+            <w:r>
+              <w:rPr>
+                <w:noProof/>
+                <w:webHidden/>
+              </w:rPr>
+            </w:r>
+            <w:r>
+              <w:rPr>
+                <w:noProof/>
+                <w:webHidden/>
+              </w:rPr>
+              <w:fldChar w:fldCharType="separate"/>
+            </w:r>
+            <w:r>
+              <w:rPr>
+                <w:noProof/>
+                <w:webHidden/>
+              </w:rPr>
+              <w:t>15</w:t>
             </w:r>
             <w:r>
               <w:rPr>
@@ -1905,7 +2180,7 @@
       <w:pPr>
         <w:pStyle w:val="berschrift1"/>
       </w:pPr>
-      <w:bookmarkStart w:id="2" w:name="_Toc124446298"/>
+      <w:bookmarkStart w:id="2" w:name="_Toc125210639"/>
       <w:r>
         <w:lastRenderedPageBreak/>
         <w:t>Einführung</w:t>
@@ -2071,7 +2346,7 @@
       <w:pPr>
         <w:pStyle w:val="berschrift1"/>
       </w:pPr>
-      <w:bookmarkStart w:id="3" w:name="_Toc124446299"/>
+      <w:bookmarkStart w:id="3" w:name="_Toc125210640"/>
       <w:r>
         <w:lastRenderedPageBreak/>
         <w:t>Konzept</w:t>
@@ -2120,7 +2395,13 @@
         <w:t xml:space="preserve"> des Projektes</w:t>
       </w:r>
       <w:r>
-        <w:t xml:space="preserve"> vorab geklärt und </w:t>
+        <w:t xml:space="preserve"> vorab geklärt</w:t>
+      </w:r>
+      <w:r>
+        <w:t>,</w:t>
+      </w:r>
+      <w:r>
+        <w:t xml:space="preserve"> und </w:t>
       </w:r>
       <w:r>
         <w:t>die verwendeten Technologien</w:t>
@@ -2232,11 +2513,15 @@
       <w:bookmarkStart w:id="6" w:name="_Toc124439193"/>
       <w:bookmarkStart w:id="7" w:name="_Toc124446285"/>
       <w:bookmarkStart w:id="8" w:name="_Toc124446300"/>
+      <w:bookmarkStart w:id="9" w:name="_Toc125200942"/>
+      <w:bookmarkStart w:id="10" w:name="_Toc125210641"/>
       <w:bookmarkEnd w:id="4"/>
       <w:bookmarkEnd w:id="5"/>
       <w:bookmarkEnd w:id="6"/>
       <w:bookmarkEnd w:id="7"/>
       <w:bookmarkEnd w:id="8"/>
+      <w:bookmarkEnd w:id="9"/>
+      <w:bookmarkEnd w:id="10"/>
     </w:p>
     <w:p>
       <w:pPr>
@@ -2258,16 +2543,20 @@
           <w:szCs w:val="26"/>
         </w:rPr>
       </w:pPr>
-      <w:bookmarkStart w:id="9" w:name="_Toc124431078"/>
-      <w:bookmarkStart w:id="10" w:name="_Toc124437594"/>
-      <w:bookmarkStart w:id="11" w:name="_Toc124439194"/>
-      <w:bookmarkStart w:id="12" w:name="_Toc124446286"/>
-      <w:bookmarkStart w:id="13" w:name="_Toc124446301"/>
-      <w:bookmarkEnd w:id="9"/>
-      <w:bookmarkEnd w:id="10"/>
+      <w:bookmarkStart w:id="11" w:name="_Toc124431078"/>
+      <w:bookmarkStart w:id="12" w:name="_Toc124437594"/>
+      <w:bookmarkStart w:id="13" w:name="_Toc124439194"/>
+      <w:bookmarkStart w:id="14" w:name="_Toc124446286"/>
+      <w:bookmarkStart w:id="15" w:name="_Toc124446301"/>
+      <w:bookmarkStart w:id="16" w:name="_Toc125200943"/>
+      <w:bookmarkStart w:id="17" w:name="_Toc125210642"/>
       <w:bookmarkEnd w:id="11"/>
       <w:bookmarkEnd w:id="12"/>
       <w:bookmarkEnd w:id="13"/>
+      <w:bookmarkEnd w:id="14"/>
+      <w:bookmarkEnd w:id="15"/>
+      <w:bookmarkEnd w:id="16"/>
+      <w:bookmarkEnd w:id="17"/>
     </w:p>
     <w:p>
       <w:pPr>
@@ -2289,16 +2578,20 @@
           <w:szCs w:val="26"/>
         </w:rPr>
       </w:pPr>
-      <w:bookmarkStart w:id="14" w:name="_Toc124431079"/>
-      <w:bookmarkStart w:id="15" w:name="_Toc124437595"/>
-      <w:bookmarkStart w:id="16" w:name="_Toc124439195"/>
-      <w:bookmarkStart w:id="17" w:name="_Toc124446287"/>
-      <w:bookmarkStart w:id="18" w:name="_Toc124446302"/>
-      <w:bookmarkEnd w:id="14"/>
-      <w:bookmarkEnd w:id="15"/>
-      <w:bookmarkEnd w:id="16"/>
-      <w:bookmarkEnd w:id="17"/>
+      <w:bookmarkStart w:id="18" w:name="_Toc124431079"/>
+      <w:bookmarkStart w:id="19" w:name="_Toc124437595"/>
+      <w:bookmarkStart w:id="20" w:name="_Toc124439195"/>
+      <w:bookmarkStart w:id="21" w:name="_Toc124446287"/>
+      <w:bookmarkStart w:id="22" w:name="_Toc124446302"/>
+      <w:bookmarkStart w:id="23" w:name="_Toc125200944"/>
+      <w:bookmarkStart w:id="24" w:name="_Toc125210643"/>
       <w:bookmarkEnd w:id="18"/>
+      <w:bookmarkEnd w:id="19"/>
+      <w:bookmarkEnd w:id="20"/>
+      <w:bookmarkEnd w:id="21"/>
+      <w:bookmarkEnd w:id="22"/>
+      <w:bookmarkEnd w:id="23"/>
+      <w:bookmarkEnd w:id="24"/>
     </w:p>
     <w:p>
       <w:pPr>
@@ -2320,26 +2613,30 @@
           <w:szCs w:val="26"/>
         </w:rPr>
       </w:pPr>
-      <w:bookmarkStart w:id="19" w:name="_Toc124431080"/>
-      <w:bookmarkStart w:id="20" w:name="_Toc124437596"/>
-      <w:bookmarkStart w:id="21" w:name="_Toc124439196"/>
-      <w:bookmarkStart w:id="22" w:name="_Toc124446288"/>
-      <w:bookmarkStart w:id="23" w:name="_Toc124446303"/>
-      <w:bookmarkEnd w:id="19"/>
-      <w:bookmarkEnd w:id="20"/>
-      <w:bookmarkEnd w:id="21"/>
-      <w:bookmarkEnd w:id="22"/>
-      <w:bookmarkEnd w:id="23"/>
+      <w:bookmarkStart w:id="25" w:name="_Toc124431080"/>
+      <w:bookmarkStart w:id="26" w:name="_Toc124437596"/>
+      <w:bookmarkStart w:id="27" w:name="_Toc124439196"/>
+      <w:bookmarkStart w:id="28" w:name="_Toc124446288"/>
+      <w:bookmarkStart w:id="29" w:name="_Toc124446303"/>
+      <w:bookmarkStart w:id="30" w:name="_Toc125200945"/>
+      <w:bookmarkStart w:id="31" w:name="_Toc125210644"/>
+      <w:bookmarkEnd w:id="25"/>
+      <w:bookmarkEnd w:id="26"/>
+      <w:bookmarkEnd w:id="27"/>
+      <w:bookmarkEnd w:id="28"/>
+      <w:bookmarkEnd w:id="29"/>
+      <w:bookmarkEnd w:id="30"/>
+      <w:bookmarkEnd w:id="31"/>
     </w:p>
     <w:p>
       <w:pPr>
         <w:pStyle w:val="berschrift2"/>
       </w:pPr>
-      <w:bookmarkStart w:id="24" w:name="_Toc124446304"/>
+      <w:bookmarkStart w:id="32" w:name="_Toc125210645"/>
       <w:r>
         <w:t>Datenbank</w:t>
       </w:r>
-      <w:bookmarkEnd w:id="24"/>
+      <w:bookmarkEnd w:id="32"/>
     </w:p>
     <w:p/>
     <w:p>
@@ -2405,6 +2702,7 @@
           <w:id w:val="-727454892"/>
           <w:citation/>
         </w:sdtPr>
+        <w:sdtEndPr/>
         <w:sdtContent>
           <w:r>
             <w:fldChar w:fldCharType="begin"/>
@@ -2858,6 +3156,480 @@
     </w:p>
     <w:p>
       <w:pPr>
+        <w:pStyle w:val="KeinLeerraum"/>
+      </w:pPr>
+    </w:p>
+    <w:p>
+      <w:pPr>
+        <w:pStyle w:val="KeinLeerraum"/>
+        <w:keepNext/>
+      </w:pPr>
+      <w:r>
+        <w:rPr>
+          <w:noProof/>
+        </w:rPr>
+        <w:lastRenderedPageBreak/>
+        <w:drawing>
+          <wp:inline distT="0" distB="0" distL="0" distR="0" wp14:anchorId="4D3F9329" wp14:editId="7D35CE20">
+            <wp:extent cx="5760720" cy="8428990"/>
+            <wp:effectExtent l="0" t="0" r="0" b="0"/>
+            <wp:docPr id="2" name="Grafik 2"/>
+            <wp:cNvGraphicFramePr>
+              <a:graphicFrameLocks xmlns:a="http://schemas.openxmlformats.org/drawingml/2006/main" noChangeAspect="1"/>
+            </wp:cNvGraphicFramePr>
+            <a:graphic xmlns:a="http://schemas.openxmlformats.org/drawingml/2006/main">
+              <a:graphicData uri="http://schemas.openxmlformats.org/drawingml/2006/picture">
+                <pic:pic xmlns:pic="http://schemas.openxmlformats.org/drawingml/2006/picture">
+                  <pic:nvPicPr>
+                    <pic:cNvPr id="0" name="Picture 1"/>
+                    <pic:cNvPicPr>
+                      <a:picLocks noChangeAspect="1" noChangeArrowheads="1"/>
+                    </pic:cNvPicPr>
+                  </pic:nvPicPr>
+                  <pic:blipFill>
+                    <a:blip r:embed="rId8" cstate="print">
+                      <a:extLst>
+                        <a:ext uri="{28A0092B-C50C-407E-A947-70E740481C1C}">
+                          <a14:useLocalDpi xmlns:a14="http://schemas.microsoft.com/office/drawing/2010/main" val="0"/>
+                        </a:ext>
+                      </a:extLst>
+                    </a:blip>
+                    <a:srcRect/>
+                    <a:stretch>
+                      <a:fillRect/>
+                    </a:stretch>
+                  </pic:blipFill>
+                  <pic:spPr bwMode="auto">
+                    <a:xfrm>
+                      <a:off x="0" y="0"/>
+                      <a:ext cx="5760720" cy="8428990"/>
+                    </a:xfrm>
+                    <a:prstGeom prst="rect">
+                      <a:avLst/>
+                    </a:prstGeom>
+                    <a:noFill/>
+                    <a:ln>
+                      <a:noFill/>
+                    </a:ln>
+                  </pic:spPr>
+                </pic:pic>
+              </a:graphicData>
+            </a:graphic>
+          </wp:inline>
+        </w:drawing>
+      </w:r>
+    </w:p>
+    <w:p>
+      <w:pPr>
+        <w:pStyle w:val="Beschriftung"/>
+        <w:jc w:val="both"/>
+      </w:pPr>
+      <w:bookmarkStart w:id="33" w:name="_Toc125215497"/>
+      <w:r>
+        <w:t xml:space="preserve">Abbildung </w:t>
+      </w:r>
+      <w:fldSimple w:instr=" SEQ Abbildung \* ARABIC ">
+        <w:r>
+          <w:rPr>
+            <w:noProof/>
+          </w:rPr>
+          <w:t>1</w:t>
+        </w:r>
+      </w:fldSimple>
+      <w:r>
+        <w:t>: Datenbank Diagramm</w:t>
+      </w:r>
+      <w:bookmarkEnd w:id="33"/>
+    </w:p>
+    <w:p>
+      <w:pPr>
+        <w:pStyle w:val="KeinLeerraum"/>
+      </w:pPr>
+      <w:r>
+        <w:br w:type="page"/>
+      </w:r>
+    </w:p>
+    <w:p>
+      <w:pPr>
+        <w:pStyle w:val="berschrift2"/>
+      </w:pPr>
+      <w:bookmarkStart w:id="34" w:name="_Toc125210646"/>
+      <w:r>
+        <w:lastRenderedPageBreak/>
+        <w:t>Website</w:t>
+      </w:r>
+      <w:bookmarkEnd w:id="34"/>
+    </w:p>
+    <w:p/>
+    <w:p>
+      <w:pPr>
+        <w:pStyle w:val="KeinLeerraum"/>
+      </w:pPr>
+      <w:r>
+        <w:t>Grundsätzlich</w:t>
+      </w:r>
+      <w:r>
+        <w:t xml:space="preserve"> wird die Seite in zwei Bereiche unterteilt. Eine Verwaltungsoberfläche, die nur für </w:t>
+      </w:r>
+      <w:r>
+        <w:t xml:space="preserve">Admins zugänglich ist und alle Eingabemasken beinhaltet, und </w:t>
+      </w:r>
+      <w:r>
+        <w:t>der</w:t>
+      </w:r>
+      <w:r>
+        <w:t xml:space="preserve"> für jeden zugängliche</w:t>
+      </w:r>
+      <w:r>
+        <w:t xml:space="preserve"> eigentliche Shop</w:t>
+      </w:r>
+      <w:r>
+        <w:t xml:space="preserve"> mit Menü</w:t>
+      </w:r>
+      <w:r>
+        <w:t>, Artikelausgabe und Detailansicht eines Artikels</w:t>
+      </w:r>
+      <w:r>
+        <w:t>.</w:t>
+      </w:r>
+      <w:r>
+        <w:t xml:space="preserve"> Um</w:t>
+      </w:r>
+      <w:r>
+        <w:t xml:space="preserve"> sofort</w:t>
+      </w:r>
+      <w:r>
+        <w:t xml:space="preserve"> eine </w:t>
+      </w:r>
+      <w:r>
+        <w:t xml:space="preserve">eindeutige Unterscheidung beider Bereiche zu ermöglichen, gibt es </w:t>
+      </w:r>
+      <w:r>
+        <w:t>für das Frontend und das Backend je ein unterschiedliches Layout.</w:t>
+      </w:r>
+      <w:r>
+        <w:t xml:space="preserve"> Lediglich die Grundeinstellung</w:t>
+      </w:r>
+      <w:r>
+        <w:t>en</w:t>
+      </w:r>
+      <w:r>
+        <w:t xml:space="preserve"> wie</w:t>
+      </w:r>
+      <w:r>
+        <w:t xml:space="preserve"> verwendete</w:t>
+      </w:r>
+      <w:r>
+        <w:t xml:space="preserve"> </w:t>
+      </w:r>
+      <w:r>
+        <w:t>Farben</w:t>
+      </w:r>
+      <w:r>
+        <w:t xml:space="preserve">, </w:t>
+      </w:r>
+      <w:r>
+        <w:t>Schriftarten</w:t>
+      </w:r>
+      <w:r>
+        <w:t>/-größen u</w:t>
+      </w:r>
+      <w:r>
+        <w:t>nd Abstandsdefinitionen bleiben gleich.</w:t>
+      </w:r>
+    </w:p>
+    <w:p>
+      <w:pPr>
+        <w:pStyle w:val="KeinLeerraum"/>
+      </w:pPr>
+    </w:p>
+    <w:p>
+      <w:pPr>
+        <w:pStyle w:val="KeinLeerraum"/>
+      </w:pPr>
+      <w:r>
+        <w:rPr>
+          <w:b/>
+        </w:rPr>
+        <w:t>Technologie</w:t>
+      </w:r>
+    </w:p>
+    <w:p>
+      <w:pPr>
+        <w:pStyle w:val="KeinLeerraum"/>
+      </w:pPr>
+      <w:r>
+        <w:t>Als Editor für HTML</w:t>
+      </w:r>
+      <w:r>
+        <w:t xml:space="preserve">, </w:t>
+      </w:r>
+      <w:r>
+        <w:t>CSS</w:t>
+      </w:r>
+      <w:r>
+        <w:t xml:space="preserve"> und JS-</w:t>
+      </w:r>
+      <w:r>
+        <w:t xml:space="preserve">Code </w:t>
+      </w:r>
+      <w:r>
+        <w:t>kam aufgrund</w:t>
+      </w:r>
+      <w:r>
+        <w:t xml:space="preserve"> des</w:t>
+      </w:r>
+      <w:r>
+        <w:t xml:space="preserve"> </w:t>
+      </w:r>
+      <w:r>
+        <w:t>extrem schnellen und flüssigen Workflows</w:t>
+      </w:r>
+      <w:r>
+        <w:t xml:space="preserve"> das Programm „Sublime Text 3“</w:t>
+      </w:r>
+      <w:r>
+        <w:t xml:space="preserve"> zum Einsatz.</w:t>
+      </w:r>
+    </w:p>
+    <w:p>
+      <w:pPr>
+        <w:pStyle w:val="KeinLeerraum"/>
+      </w:pPr>
+    </w:p>
+    <w:p>
+      <w:pPr>
+        <w:pStyle w:val="KeinLeerraum"/>
+      </w:pPr>
+      <w:r>
+        <w:t>Alle auf der Website dargestellten Icons</w:t>
+      </w:r>
+      <w:r>
+        <w:t xml:space="preserve"> und Bilder wurden eigenständig mit dem Designer-Programm „Affinity Designer“</w:t>
+      </w:r>
+      <w:r>
+        <w:t xml:space="preserve"> kreiert bzw. bearbeitet.</w:t>
+      </w:r>
+      <w:r>
+        <w:t xml:space="preserve"> Die vielseitigen Einsatzmöglichkeiten reichen von </w:t>
+      </w:r>
+      <w:r>
+        <w:t>simpler Bildbearbeitung bis hin zur professionellen Illustration</w:t>
+      </w:r>
+      <w:r>
+        <w:t xml:space="preserve"> und</w:t>
+      </w:r>
+      <w:r>
+        <w:t xml:space="preserve"> </w:t>
+      </w:r>
+      <w:r>
+        <w:t>machen das Programm</w:t>
+      </w:r>
+      <w:r>
+        <w:t xml:space="preserve"> somit</w:t>
+      </w:r>
+      <w:r>
+        <w:t xml:space="preserve"> zur geeigneten Wahl </w:t>
+      </w:r>
+      <w:r>
+        <w:t xml:space="preserve">für das Designen von Seiten und </w:t>
+      </w:r>
+      <w:r>
+        <w:t>E</w:t>
+      </w:r>
+      <w:r>
+        <w:t>rstellen von Icons.</w:t>
+      </w:r>
+    </w:p>
+    <w:p>
+      <w:pPr>
+        <w:pStyle w:val="KeinLeerraum"/>
+      </w:pPr>
+    </w:p>
+    <w:p>
+      <w:pPr>
+        <w:pStyle w:val="KeinLeerraum"/>
+      </w:pPr>
+      <w:r>
+        <w:t>Programmiert</w:t>
+      </w:r>
+      <w:r>
+        <w:t xml:space="preserve"> wurde mit „Visual Studio 2022“</w:t>
+      </w:r>
+      <w:r>
+        <w:t xml:space="preserve"> von Microsoft unter Verwendung der Programmiersprache C#.</w:t>
+      </w:r>
+      <w:r>
+        <w:t xml:space="preserve"> Bei der Auswahl des Frameworks fiel die Entscheidung auf Blazor Server</w:t>
+      </w:r>
+      <w:r>
+        <w:t xml:space="preserve">, </w:t>
+      </w:r>
+      <w:r>
+        <w:t xml:space="preserve">da die </w:t>
+      </w:r>
+      <w:r>
+        <w:t xml:space="preserve">am Server vorgerenderten Komponenten </w:t>
+      </w:r>
+      <w:r>
+        <w:t xml:space="preserve">für </w:t>
+      </w:r>
+      <w:r>
+        <w:t>interaktiv bedienbare Elemente am Client sorgen</w:t>
+      </w:r>
+      <w:r>
+        <w:t>.</w:t>
+      </w:r>
+    </w:p>
+    <w:p>
+      <w:pPr>
+        <w:pStyle w:val="KeinLeerraum"/>
+      </w:pPr>
+    </w:p>
+    <w:p>
+      <w:pPr>
+        <w:pStyle w:val="KeinLeerraum"/>
+      </w:pPr>
+      <w:r>
+        <w:rPr>
+          <w:b/>
+        </w:rPr>
+        <w:t>Frontend</w:t>
+      </w:r>
+    </w:p>
+    <w:p>
+      <w:pPr>
+        <w:pStyle w:val="KeinLeerraum"/>
+      </w:pPr>
+      <w:r>
+        <w:t>Vorgesehen ist</w:t>
+      </w:r>
+      <w:r>
+        <w:t xml:space="preserve"> ein Menü mit Option zum Login/Logout</w:t>
+      </w:r>
+      <w:r>
+        <w:t>,</w:t>
+      </w:r>
+      <w:r>
+        <w:t xml:space="preserve"> ein aufklappbares Menü zur Auswahl der Kategorien und ein Footer. Auf der Einstiegsseite sollen </w:t>
+      </w:r>
+      <w:r>
+        <w:t>eine gewisse Anzahl an zufällige</w:t>
+      </w:r>
+      <w:r>
+        <w:t>n</w:t>
+      </w:r>
+      <w:r>
+        <w:t xml:space="preserve"> Artikel</w:t>
+      </w:r>
+      <w:r>
+        <w:t>n</w:t>
+      </w:r>
+      <w:r>
+        <w:t xml:space="preserve"> platziert sein.</w:t>
+      </w:r>
+      <w:r>
+        <w:t xml:space="preserve"> Die Shop-Seite soll </w:t>
+      </w:r>
+      <w:r>
+        <w:t xml:space="preserve">eine Suchfunktion und </w:t>
+      </w:r>
+      <w:r>
+        <w:t xml:space="preserve">maximal 20 Artikel pro Seite mit der Möglichkeit zum </w:t>
+      </w:r>
+      <w:r>
+        <w:t>Durchklicken auf vorige und nachführende Seiten</w:t>
+      </w:r>
+      <w:r>
+        <w:t xml:space="preserve"> beinhalten, um den Benutzer nicht mit Datenmengen zu überfluten und die Seitenlänge kurz und übersichtlich zu halten.</w:t>
+      </w:r>
+      <w:r>
+        <w:t xml:space="preserve"> </w:t>
+      </w:r>
+      <w:r>
+        <w:t xml:space="preserve">Je nach </w:t>
+      </w:r>
+      <w:r>
+        <w:t>Vorzüge</w:t>
+      </w:r>
+      <w:r>
+        <w:t>n</w:t>
+      </w:r>
+      <w:r>
+        <w:t xml:space="preserve"> des Anwenders </w:t>
+      </w:r>
+      <w:r>
+        <w:t xml:space="preserve">ist eine Listendarstellung und eine Boxen-Ansicht der Artikelauflistung </w:t>
+      </w:r>
+      <w:r>
+        <w:t>geplant.</w:t>
+      </w:r>
+      <w:r>
+        <w:t xml:space="preserve"> Bei Auswahl eines Artikels soll dieser </w:t>
+      </w:r>
+      <w:r>
+        <w:t>auf einer Detail-Seite dargestellt werden.</w:t>
+      </w:r>
+    </w:p>
+    <w:p>
+      <w:pPr>
+        <w:pStyle w:val="KeinLeerraum"/>
+      </w:pPr>
+    </w:p>
+    <w:p>
+      <w:pPr>
+        <w:pStyle w:val="KeinLeerraum"/>
+      </w:pPr>
+      <w:r>
+        <w:rPr>
+          <w:b/>
+        </w:rPr>
+        <w:t>Backend</w:t>
+      </w:r>
+    </w:p>
+    <w:p>
+      <w:pPr>
+        <w:pStyle w:val="KeinLeerraum"/>
+      </w:pPr>
+      <w:r>
+        <w:t xml:space="preserve">Die </w:t>
+      </w:r>
+      <w:r>
+        <w:t xml:space="preserve">Verwaltungsoberfläche </w:t>
+      </w:r>
+      <w:r>
+        <w:t xml:space="preserve">ist mit einer Navigation zu den jeweiligen </w:t>
+      </w:r>
+      <w:r>
+        <w:t>Seiten der Eingabemasken zu versehen.</w:t>
+      </w:r>
+      <w:r>
+        <w:t xml:space="preserve"> Jede Maske beinhaltet</w:t>
+      </w:r>
+      <w:r>
+        <w:t xml:space="preserve"> neben den einzelnen Feldern zur Eingabe der Werte</w:t>
+      </w:r>
+      <w:r>
+        <w:t xml:space="preserve"> eine </w:t>
+      </w:r>
+      <w:r>
+        <w:t xml:space="preserve">Auswahl aller bereits angelegten Datensätze und Buttons mit den Funktionen </w:t>
+      </w:r>
+      <w:r>
+        <w:t xml:space="preserve">zum </w:t>
+      </w:r>
+      <w:r>
+        <w:t>Löschen</w:t>
+      </w:r>
+      <w:r>
+        <w:t xml:space="preserve"> oder Erstellen</w:t>
+      </w:r>
+      <w:r>
+        <w:t xml:space="preserve"> eines Eintrages.</w:t>
+      </w:r>
+    </w:p>
+    <w:p>
+      <w:pPr>
         <w:rPr>
           <w:sz w:val="24"/>
           <w:szCs w:val="24"/>
@@ -2869,404 +3641,14 @@
     </w:p>
     <w:p>
       <w:pPr>
-        <w:pStyle w:val="berschrift2"/>
-      </w:pPr>
-      <w:bookmarkStart w:id="25" w:name="_Toc124446305"/>
-      <w:r>
-        <w:lastRenderedPageBreak/>
-        <w:t>Website</w:t>
-      </w:r>
-      <w:bookmarkEnd w:id="25"/>
-    </w:p>
-    <w:p/>
-    <w:p>
-      <w:pPr>
-        <w:pStyle w:val="KeinLeerraum"/>
-      </w:pPr>
-      <w:r>
-        <w:t>Grundsätzlich</w:t>
-      </w:r>
-      <w:r>
-        <w:t xml:space="preserve"> wird die Seite in zwei Bereiche unterteilt. Eine Verwaltungsoberfläche, die nur für </w:t>
-      </w:r>
-      <w:r>
-        <w:t xml:space="preserve">Admins zugänglich ist und alle Eingabemasken beinhaltet, und </w:t>
-      </w:r>
-      <w:r>
-        <w:t>der</w:t>
-      </w:r>
-      <w:r>
-        <w:t xml:space="preserve"> für jeden zugängliche</w:t>
-      </w:r>
-      <w:r>
-        <w:t xml:space="preserve"> eigentliche Shop</w:t>
-      </w:r>
-      <w:r>
-        <w:t xml:space="preserve"> mit Menü</w:t>
-      </w:r>
-      <w:r>
-        <w:t>, Artikelausgabe und Detailansicht eines Artikels</w:t>
-      </w:r>
-      <w:r>
-        <w:t>.</w:t>
-      </w:r>
-      <w:r>
-        <w:t xml:space="preserve"> Um</w:t>
-      </w:r>
-      <w:r>
-        <w:t xml:space="preserve"> sofort</w:t>
-      </w:r>
-      <w:r>
-        <w:t xml:space="preserve"> eine </w:t>
-      </w:r>
-      <w:r>
-        <w:t xml:space="preserve">eindeutige Unterscheidung beider Bereiche zu ermöglichen, gibt es </w:t>
-      </w:r>
-      <w:r>
-        <w:t>für das Frontend und das Backend je ein unterschiedliches Layout.</w:t>
-      </w:r>
-      <w:r>
-        <w:t xml:space="preserve"> Lediglich die Grundeinstellung</w:t>
-      </w:r>
-      <w:r>
-        <w:t>en</w:t>
-      </w:r>
-      <w:r>
-        <w:t xml:space="preserve"> wie</w:t>
-      </w:r>
-      <w:r>
-        <w:t xml:space="preserve"> verwendete</w:t>
-      </w:r>
-      <w:r>
-        <w:t xml:space="preserve"> </w:t>
-      </w:r>
-      <w:r>
-        <w:t>Farben</w:t>
-      </w:r>
-      <w:r>
-        <w:t xml:space="preserve">, </w:t>
-      </w:r>
-      <w:r>
-        <w:t>Schriftarten</w:t>
-      </w:r>
-      <w:r>
-        <w:t>/-größen u</w:t>
-      </w:r>
-      <w:r>
-        <w:t>nd Abstandsdefinitionen bleiben gleich.</w:t>
-      </w:r>
-    </w:p>
-    <w:p>
-      <w:pPr>
-        <w:pStyle w:val="KeinLeerraum"/>
-      </w:pPr>
-    </w:p>
-    <w:p>
-      <w:pPr>
-        <w:pStyle w:val="KeinLeerraum"/>
-      </w:pPr>
-      <w:r>
-        <w:rPr>
-          <w:b/>
-        </w:rPr>
-        <w:t>Technologie</w:t>
-      </w:r>
-    </w:p>
-    <w:p>
-      <w:pPr>
-        <w:pStyle w:val="KeinLeerraum"/>
-      </w:pPr>
-      <w:r>
-        <w:t>Als Editor für HTML</w:t>
-      </w:r>
-      <w:r>
-        <w:t xml:space="preserve">, </w:t>
-      </w:r>
-      <w:r>
-        <w:t>CSS</w:t>
-      </w:r>
-      <w:r>
-        <w:t xml:space="preserve"> und JS-</w:t>
-      </w:r>
-      <w:r>
-        <w:t xml:space="preserve">Code </w:t>
-      </w:r>
-      <w:r>
-        <w:t>kam aufgrund</w:t>
-      </w:r>
-      <w:r>
-        <w:t xml:space="preserve"> des</w:t>
-      </w:r>
-      <w:r>
-        <w:t xml:space="preserve"> </w:t>
-      </w:r>
-      <w:r>
-        <w:t>extrem schnellen und flüssigen Workflows</w:t>
-      </w:r>
-      <w:r>
-        <w:t xml:space="preserve"> das Programm „Sublime Text 3“</w:t>
-      </w:r>
-      <w:r>
-        <w:t xml:space="preserve"> zum Einsatz.</w:t>
-      </w:r>
-    </w:p>
-    <w:p>
-      <w:pPr>
-        <w:pStyle w:val="KeinLeerraum"/>
-      </w:pPr>
-    </w:p>
-    <w:p>
-      <w:pPr>
-        <w:pStyle w:val="KeinLeerraum"/>
-      </w:pPr>
-      <w:r>
-        <w:t>Alle auf der Website dargestellten Icons</w:t>
-      </w:r>
-      <w:r>
-        <w:t xml:space="preserve"> und Bilder wurden eigenständig mit dem Designer-Programm „Affinity Designer“</w:t>
-      </w:r>
-      <w:r>
-        <w:t xml:space="preserve"> kreiert bzw. bearbeitet.</w:t>
-      </w:r>
-      <w:r>
-        <w:t xml:space="preserve"> Die vielseitigen Einsatzmöglichkeiten reichen von </w:t>
-      </w:r>
-      <w:r>
-        <w:t>simpler Bildbearbeitung bis hin zur professionellen Illustration</w:t>
-      </w:r>
-      <w:r>
-        <w:t xml:space="preserve"> und</w:t>
-      </w:r>
-      <w:r>
-        <w:t xml:space="preserve"> </w:t>
-      </w:r>
-      <w:r>
-        <w:t>machen das Programm</w:t>
-      </w:r>
-      <w:r>
-        <w:t xml:space="preserve"> somit</w:t>
-      </w:r>
-      <w:r>
-        <w:t xml:space="preserve"> zur geeigneten Wahl </w:t>
-      </w:r>
-      <w:r>
-        <w:t xml:space="preserve">für das Designen von Seiten und </w:t>
-      </w:r>
-      <w:r>
-        <w:t>E</w:t>
-      </w:r>
-      <w:r>
-        <w:t>rstellen von Icons.</w:t>
-      </w:r>
-    </w:p>
-    <w:p>
-      <w:pPr>
-        <w:pStyle w:val="KeinLeerraum"/>
-      </w:pPr>
-    </w:p>
-    <w:p>
-      <w:pPr>
-        <w:pStyle w:val="KeinLeerraum"/>
-      </w:pPr>
-      <w:r>
-        <w:t>Programmiert</w:t>
-      </w:r>
-      <w:r>
-        <w:t xml:space="preserve"> wurde mit „Visual Studio 2022“</w:t>
-      </w:r>
-      <w:r>
-        <w:t xml:space="preserve"> von Microsoft unter Verwendung der Programmiersprache C#.</w:t>
-      </w:r>
-      <w:r>
-        <w:t xml:space="preserve"> Bei der Auswahl des Frameworks fiel die Entscheidung auf Blazor Server</w:t>
-      </w:r>
-      <w:r>
-        <w:t xml:space="preserve">, </w:t>
-      </w:r>
-      <w:r>
-        <w:t xml:space="preserve">da die </w:t>
-      </w:r>
-      <w:r>
-        <w:t xml:space="preserve">am Server vorgerenderten Komponenten </w:t>
-      </w:r>
-      <w:r>
-        <w:t xml:space="preserve">für </w:t>
-      </w:r>
-      <w:r>
-        <w:t>interaktiv bedienbare Elemente am Client sorgen</w:t>
-      </w:r>
-      <w:r>
-        <w:t>.</w:t>
-      </w:r>
-    </w:p>
-    <w:p>
-      <w:pPr>
-        <w:pStyle w:val="KeinLeerraum"/>
-      </w:pPr>
-    </w:p>
-    <w:p>
-      <w:pPr>
-        <w:pStyle w:val="KeinLeerraum"/>
-      </w:pPr>
-      <w:r>
-        <w:rPr>
-          <w:b/>
-        </w:rPr>
-        <w:t>Frontend</w:t>
-      </w:r>
-    </w:p>
-    <w:p>
-      <w:pPr>
-        <w:pStyle w:val="KeinLeerraum"/>
-      </w:pPr>
-      <w:r>
-        <w:t>Vorgesehen ist</w:t>
-      </w:r>
-      <w:r>
-        <w:t xml:space="preserve"> ein Menü mit Option zum Login/Logout</w:t>
-      </w:r>
-      <w:r>
-        <w:t>,</w:t>
-      </w:r>
-      <w:r>
-        <w:t xml:space="preserve"> ein aufklappbares Menü zur Auswahl der Kategorien und ein Footer. Auf der Einstiegsseite sollen </w:t>
-      </w:r>
-      <w:r>
-        <w:t>eine gewisse Anzahl an zufällige</w:t>
-      </w:r>
-      <w:r>
-        <w:t>n</w:t>
-      </w:r>
-      <w:r>
-        <w:t xml:space="preserve"> Artikel</w:t>
-      </w:r>
-      <w:r>
-        <w:t>n</w:t>
-      </w:r>
-      <w:r>
-        <w:t xml:space="preserve"> platziert sein.</w:t>
-      </w:r>
-      <w:r>
-        <w:t xml:space="preserve"> Die Shop-Seite soll </w:t>
-      </w:r>
-      <w:r>
-        <w:t xml:space="preserve">eine Suchfunktion und </w:t>
-      </w:r>
-      <w:r>
-        <w:t xml:space="preserve">maximal 20 Artikel pro Seite mit der Möglichkeit zum </w:t>
-      </w:r>
-      <w:r>
-        <w:t>Durchklicken auf vorige und nachführende Seiten</w:t>
-      </w:r>
-      <w:r>
-        <w:t xml:space="preserve"> beinhalten, um den Benutzer nicht mit Datenmengen zu überfluten und die Seitenlänge kurz und übersichtlich zu halten.</w:t>
-      </w:r>
-      <w:r>
-        <w:t xml:space="preserve"> </w:t>
-      </w:r>
-      <w:r>
-        <w:t xml:space="preserve">Je nach </w:t>
-      </w:r>
-      <w:r>
-        <w:t>Vorzüge</w:t>
-      </w:r>
-      <w:r>
-        <w:t>n</w:t>
-      </w:r>
-      <w:r>
-        <w:t xml:space="preserve"> des Anwenders </w:t>
-      </w:r>
-      <w:r>
-        <w:t xml:space="preserve">ist eine Listendarstellung und eine Boxen-Ansicht der Artikelauflistung </w:t>
-      </w:r>
-      <w:r>
-        <w:t>geplant.</w:t>
-      </w:r>
-      <w:r>
-        <w:t xml:space="preserve"> Bei Auswahl eines Artikels soll dieser </w:t>
-      </w:r>
-      <w:r>
-        <w:t>auf einer Detail-Seite dargestellt werden.</w:t>
-      </w:r>
-    </w:p>
-    <w:p>
-      <w:pPr>
-        <w:pStyle w:val="KeinLeerraum"/>
-      </w:pPr>
-    </w:p>
-    <w:p>
-      <w:pPr>
-        <w:pStyle w:val="KeinLeerraum"/>
-      </w:pPr>
-      <w:r>
-        <w:rPr>
-          <w:b/>
-        </w:rPr>
-        <w:t>Backend</w:t>
-      </w:r>
-    </w:p>
-    <w:p>
-      <w:pPr>
-        <w:pStyle w:val="KeinLeerraum"/>
-      </w:pPr>
-      <w:r>
-        <w:t xml:space="preserve">Die </w:t>
-      </w:r>
-      <w:r>
-        <w:t xml:space="preserve">Verwaltungsoberfläche </w:t>
-      </w:r>
-      <w:r>
-        <w:t xml:space="preserve">ist mit einer Navigation zu den jeweiligen </w:t>
-      </w:r>
-      <w:r>
-        <w:t>Seiten der Eingabemasken zu versehen.</w:t>
-      </w:r>
-      <w:r>
-        <w:t xml:space="preserve"> Jede Maske beinhaltet</w:t>
-      </w:r>
-      <w:r>
-        <w:t xml:space="preserve"> neben den einzelnen Feldern zur Eingabe der Werte</w:t>
-      </w:r>
-      <w:r>
-        <w:t xml:space="preserve"> eine </w:t>
-      </w:r>
-      <w:r>
-        <w:t xml:space="preserve">Auswahl aller bereits angelegten Datensätze und Buttons mit den Funktionen </w:t>
-      </w:r>
-      <w:r>
-        <w:t xml:space="preserve">zum </w:t>
-      </w:r>
-      <w:r>
-        <w:t>Löschen</w:t>
-      </w:r>
-      <w:r>
-        <w:t xml:space="preserve"> oder Erstellen</w:t>
-      </w:r>
-      <w:r>
-        <w:t xml:space="preserve"> eines Eintrages.</w:t>
-      </w:r>
-    </w:p>
-    <w:p>
-      <w:pPr>
-        <w:rPr>
-          <w:sz w:val="24"/>
-          <w:szCs w:val="24"/>
-        </w:rPr>
-      </w:pPr>
-      <w:r>
-        <w:br w:type="page"/>
-      </w:r>
-    </w:p>
-    <w:p>
-      <w:pPr>
         <w:pStyle w:val="berschrift1"/>
       </w:pPr>
-      <w:bookmarkStart w:id="26" w:name="_Toc124446306"/>
+      <w:bookmarkStart w:id="35" w:name="_Toc125210647"/>
       <w:r>
         <w:lastRenderedPageBreak/>
         <w:t>Programm-Logik</w:t>
       </w:r>
-      <w:bookmarkEnd w:id="26"/>
+      <w:bookmarkEnd w:id="35"/>
     </w:p>
     <w:p/>
     <w:p>
@@ -3338,20 +3720,24 @@
           <w:szCs w:val="32"/>
         </w:rPr>
       </w:pPr>
-      <w:bookmarkStart w:id="27" w:name="_Toc124446292"/>
-      <w:bookmarkStart w:id="28" w:name="_Toc124446307"/>
-      <w:bookmarkEnd w:id="27"/>
-      <w:bookmarkEnd w:id="28"/>
+      <w:bookmarkStart w:id="36" w:name="_Toc124446292"/>
+      <w:bookmarkStart w:id="37" w:name="_Toc124446307"/>
+      <w:bookmarkStart w:id="38" w:name="_Toc125200949"/>
+      <w:bookmarkStart w:id="39" w:name="_Toc125210648"/>
+      <w:bookmarkEnd w:id="36"/>
+      <w:bookmarkEnd w:id="37"/>
+      <w:bookmarkEnd w:id="38"/>
+      <w:bookmarkEnd w:id="39"/>
     </w:p>
     <w:p>
       <w:pPr>
         <w:pStyle w:val="berschrift2"/>
       </w:pPr>
-      <w:bookmarkStart w:id="29" w:name="_Toc124446308"/>
+      <w:bookmarkStart w:id="40" w:name="_Toc125210649"/>
       <w:r>
         <w:t>Einteilung des Programmcodes</w:t>
       </w:r>
-      <w:bookmarkEnd w:id="29"/>
+      <w:bookmarkEnd w:id="40"/>
     </w:p>
     <w:p/>
     <w:p>
@@ -3650,12 +4036,12 @@
       <w:pPr>
         <w:pStyle w:val="berschrift2"/>
       </w:pPr>
-      <w:bookmarkStart w:id="30" w:name="_Toc124446309"/>
+      <w:bookmarkStart w:id="41" w:name="_Toc125210650"/>
       <w:r>
         <w:lastRenderedPageBreak/>
         <w:t>Datenbankanbindung</w:t>
       </w:r>
-      <w:bookmarkEnd w:id="30"/>
+      <w:bookmarkEnd w:id="41"/>
     </w:p>
     <w:p/>
     <w:p>
@@ -3732,12 +4118,13 @@
           <w:id w:val="694355733"/>
           <w:citation/>
         </w:sdtPr>
+        <w:sdtEndPr/>
         <w:sdtContent>
           <w:r>
             <w:fldChar w:fldCharType="begin"/>
           </w:r>
           <w:r>
-            <w:instrText xml:space="preserve">CITATION Dob18 \p 728 \n  \l 3079 </w:instrText>
+            <w:instrText xml:space="preserve">CITATION Dob18 \p 728 \t  \l 3079 </w:instrText>
           </w:r>
           <w:r>
             <w:fldChar w:fldCharType="separate"/>
@@ -3746,7 +4133,7 @@
             <w:rPr>
               <w:noProof/>
             </w:rPr>
-            <w:t>(Visual C# 2017 - Grundlagen, Profiwissen und Rezepte, 2018, S. 728)</w:t>
+            <w:t>(Doberenz, Gewinnus, Kotz, &amp; Saumweber, 2018, S. 728)</w:t>
           </w:r>
           <w:r>
             <w:fldChar w:fldCharType="end"/>
@@ -4008,11 +4395,93 @@
     </w:p>
     <w:p>
       <w:pPr>
+        <w:pStyle w:val="KeinLeerraum"/>
+      </w:pPr>
+    </w:p>
+    <w:p>
+      <w:pPr>
+        <w:pStyle w:val="KeinLeerraum"/>
+        <w:keepNext/>
+      </w:pPr>
+      <w:r>
+        <w:rPr>
+          <w:noProof/>
+        </w:rPr>
+        <w:drawing>
+          <wp:inline distT="0" distB="0" distL="0" distR="0" wp14:anchorId="2F03041E" wp14:editId="5613B377">
+            <wp:extent cx="5146040" cy="1233170"/>
+            <wp:effectExtent l="0" t="0" r="0" b="5080"/>
+            <wp:docPr id="6" name="Grafik 6"/>
+            <wp:cNvGraphicFramePr>
+              <a:graphicFrameLocks xmlns:a="http://schemas.openxmlformats.org/drawingml/2006/main" noChangeAspect="1"/>
+            </wp:cNvGraphicFramePr>
+            <a:graphic xmlns:a="http://schemas.openxmlformats.org/drawingml/2006/main">
+              <a:graphicData uri="http://schemas.openxmlformats.org/drawingml/2006/picture">
+                <pic:pic xmlns:pic="http://schemas.openxmlformats.org/drawingml/2006/picture">
+                  <pic:nvPicPr>
+                    <pic:cNvPr id="0" name="Picture 4"/>
+                    <pic:cNvPicPr>
+                      <a:picLocks noChangeAspect="1" noChangeArrowheads="1"/>
+                    </pic:cNvPicPr>
+                  </pic:nvPicPr>
+                  <pic:blipFill>
+                    <a:blip r:embed="rId9">
+                      <a:extLst>
+                        <a:ext uri="{28A0092B-C50C-407E-A947-70E740481C1C}">
+                          <a14:useLocalDpi xmlns:a14="http://schemas.microsoft.com/office/drawing/2010/main" val="0"/>
+                        </a:ext>
+                      </a:extLst>
+                    </a:blip>
+                    <a:srcRect/>
+                    <a:stretch>
+                      <a:fillRect/>
+                    </a:stretch>
+                  </pic:blipFill>
+                  <pic:spPr bwMode="auto">
+                    <a:xfrm>
+                      <a:off x="0" y="0"/>
+                      <a:ext cx="5146040" cy="1233170"/>
+                    </a:xfrm>
+                    <a:prstGeom prst="rect">
+                      <a:avLst/>
+                    </a:prstGeom>
+                    <a:noFill/>
+                    <a:ln>
+                      <a:noFill/>
+                    </a:ln>
+                  </pic:spPr>
+                </pic:pic>
+              </a:graphicData>
+            </a:graphic>
+          </wp:inline>
+        </w:drawing>
+      </w:r>
+    </w:p>
+    <w:p>
+      <w:pPr>
+        <w:pStyle w:val="Beschriftung"/>
+        <w:jc w:val="both"/>
         <w:rPr>
           <w:sz w:val="24"/>
           <w:szCs w:val="24"/>
         </w:rPr>
       </w:pPr>
+      <w:bookmarkStart w:id="42" w:name="_Toc125215498"/>
+      <w:r>
+        <w:t xml:space="preserve">Abbildung </w:t>
+      </w:r>
+      <w:fldSimple w:instr=" SEQ Abbildung \* ARABIC ">
+        <w:r>
+          <w:rPr>
+            <w:noProof/>
+          </w:rPr>
+          <w:t>2</w:t>
+        </w:r>
+      </w:fldSimple>
+      <w:r>
+        <w:t>: Veranschaulichung UOW</w:t>
+      </w:r>
+      <w:bookmarkEnd w:id="42"/>
       <w:r>
         <w:br w:type="page"/>
       </w:r>
@@ -4021,10 +4490,12 @@
       <w:pPr>
         <w:pStyle w:val="berschrift2"/>
       </w:pPr>
+      <w:bookmarkStart w:id="43" w:name="_Toc125210651"/>
       <w:r>
         <w:lastRenderedPageBreak/>
         <w:t>Authentifizierung</w:t>
       </w:r>
+      <w:bookmarkEnd w:id="43"/>
     </w:p>
     <w:p/>
     <w:p>
@@ -4103,7 +4574,13 @@
         <w:t xml:space="preserve">enerierung </w:t>
       </w:r>
       <w:r>
-        <w:t>erstellten Tabellen in der Datenbank</w:t>
+        <w:t xml:space="preserve">erstellten </w:t>
+      </w:r>
+      <w:r>
+        <w:t>Entitäten</w:t>
+      </w:r>
+      <w:r>
+        <w:t xml:space="preserve"> in der Datenbank</w:t>
       </w:r>
       <w:r>
         <w:t>, von denen weniger als die Hälfte genutzt werden würde</w:t>
@@ -4123,19 +4600,1076 @@
     </w:p>
     <w:p>
       <w:pPr>
-        <w:rPr>
-          <w:sz w:val="24"/>
-          <w:szCs w:val="24"/>
-        </w:rPr>
-      </w:pPr>
+        <w:pStyle w:val="KeinLeerraum"/>
+      </w:pPr>
+    </w:p>
+    <w:p>
+      <w:pPr>
+        <w:pStyle w:val="KeinLeerraum"/>
+      </w:pPr>
+      <w:r>
+        <w:t xml:space="preserve">Mit jeder Anfrage an die Website </w:t>
+      </w:r>
+      <w:r>
+        <w:t xml:space="preserve">werden automatisch gewisse Authentifizierungs-Token zwischen der Web-Applikation und dem Browser </w:t>
+      </w:r>
+      <w:r>
+        <w:t>ausgetauscht.</w:t>
+      </w:r>
+      <w:r>
+        <w:t xml:space="preserve"> Aufgrund dessen ist es sehr </w:t>
+      </w:r>
+      <w:r>
+        <w:t>wichtig, einen sogenannten „Anti-Forgery Token“ in die Programmlogik einzubauen</w:t>
+      </w:r>
+      <w:r>
+        <w:t xml:space="preserve">, da dieser den Benutzer vor </w:t>
+      </w:r>
+      <w:r>
+        <w:t>XSRF-Attacken schützt</w:t>
+      </w:r>
+      <w:r>
+        <w:t xml:space="preserve">, welche </w:t>
+      </w:r>
+      <w:r>
+        <w:t>eine zuvor authentifizierte Sitzung des Anwenders</w:t>
+      </w:r>
+      <w:r>
+        <w:t xml:space="preserve"> für böswillige </w:t>
+      </w:r>
+      <w:r>
+        <w:t>Aktionen</w:t>
+      </w:r>
+      <w:r>
+        <w:t xml:space="preserve"> ausnutzen</w:t>
+      </w:r>
+      <w:r>
+        <w:t xml:space="preserve">. </w:t>
+      </w:r>
+      <w:r>
+        <w:rPr>
+          <w:lang w:val="en-US"/>
+        </w:rPr>
+        <w:t>„</w:t>
+      </w:r>
+      <w:r>
+        <w:rPr>
+          <w:lang w:val="en-US"/>
+        </w:rPr>
+        <w:t xml:space="preserve">Cross-site request forgery (also known as XSRF or CSRF) is an attack against web-hosted apps whereby a malicious web app can influence the interaction between a client browser and a web app that trusts that </w:t>
+      </w:r>
+      <w:r>
+        <w:rPr>
+          <w:lang w:val="en-US"/>
+        </w:rPr>
+        <w:t>browser</w:t>
+      </w:r>
+      <w:r>
+        <w:rPr>
+          <w:lang w:val="en-US"/>
+        </w:rPr>
+        <w:t>.</w:t>
+      </w:r>
+      <w:r>
+        <w:rPr>
+          <w:lang w:val="en-US"/>
+        </w:rPr>
+        <w:t>“</w:t>
+      </w:r>
+      <w:r>
+        <w:rPr>
+          <w:lang w:val="en-US"/>
+        </w:rPr>
+        <w:t xml:space="preserve"> </w:t>
+      </w:r>
+      <w:sdt>
+        <w:sdtPr>
+          <w:rPr>
+            <w:lang w:val="en-US"/>
+          </w:rPr>
+          <w:id w:val="1219402318"/>
+          <w:citation/>
+        </w:sdtPr>
+        <w:sdtContent>
+          <w:r>
+            <w:rPr>
+              <w:lang w:val="en-US"/>
+            </w:rPr>
+            <w:fldChar w:fldCharType="begin"/>
+          </w:r>
+          <w:r>
+            <w:rPr>
+              <w:lang w:val="en-US"/>
+            </w:rPr>
+            <w:instrText xml:space="preserve"> CITATION Has23 \l 3079 </w:instrText>
+          </w:r>
+          <w:r>
+            <w:rPr>
+              <w:lang w:val="en-US"/>
+            </w:rPr>
+            <w:fldChar w:fldCharType="separate"/>
+          </w:r>
+          <w:r>
+            <w:rPr>
+              <w:noProof/>
+            </w:rPr>
+            <w:t>(Hasan, Anderson, &amp; Smith, 2023)</w:t>
+          </w:r>
+          <w:r>
+            <w:rPr>
+              <w:lang w:val="en-US"/>
+            </w:rPr>
+            <w:fldChar w:fldCharType="end"/>
+          </w:r>
+        </w:sdtContent>
+      </w:sdt>
+      <w:r>
+        <w:t>.</w:t>
+      </w:r>
+      <w:r>
+        <w:t xml:space="preserve"> </w:t>
+      </w:r>
+      <w:r>
+        <w:t xml:space="preserve">Um dies zu </w:t>
+      </w:r>
+      <w:r>
+        <w:t>ermöglichen,</w:t>
+      </w:r>
+      <w:r>
+        <w:t xml:space="preserve"> w</w:t>
+      </w:r>
+      <w:r>
+        <w:t xml:space="preserve">ird im Programm </w:t>
+      </w:r>
+      <w:r>
+        <w:t>nach dem Rendern einer Seite besagter Token für die aktuelle Sitzung gesetzt.</w:t>
+      </w:r>
+    </w:p>
+    <w:p>
+      <w:pPr>
+        <w:pStyle w:val="KeinLeerraum"/>
+      </w:pPr>
+    </w:p>
+    <w:p>
+      <w:pPr>
+        <w:pStyle w:val="KeinLeerraum"/>
+      </w:pPr>
+      <w:r>
+        <w:t>Die eigentliche</w:t>
+      </w:r>
+      <w:r>
+        <w:t>n</w:t>
+      </w:r>
+      <w:r>
+        <w:t xml:space="preserve"> Funktionalität</w:t>
+      </w:r>
+      <w:r>
+        <w:t>en</w:t>
+      </w:r>
+      <w:r>
+        <w:t xml:space="preserve"> zum Einloggen oder Registrieren eines Benutzers</w:t>
+      </w:r>
+      <w:r>
+        <w:t xml:space="preserve"> sind in einer eigenen Klasse ausgelagert.</w:t>
+      </w:r>
+      <w:r>
+        <w:t xml:space="preserve"> In den Views werden lediglich die eingegebenen Daten </w:t>
+      </w:r>
+      <w:r>
+        <w:t>an öffentlich zugängliche Methoden jener Klasse übergeben.</w:t>
+      </w:r>
+      <w:r>
+        <w:t xml:space="preserve"> Dort folgt ein Aufruf privater Methoden</w:t>
+      </w:r>
+      <w:r>
+        <w:t>, welche für die Überprüfung und Verarbeitung sorgen.</w:t>
+      </w:r>
+    </w:p>
+    <w:p>
+      <w:pPr>
+        <w:pStyle w:val="KeinLeerraum"/>
+      </w:pPr>
+    </w:p>
+    <w:p>
+      <w:pPr>
+        <w:pStyle w:val="KeinLeerraum"/>
+      </w:pPr>
+      <w:r>
+        <w:rPr>
+          <w:b/>
+        </w:rPr>
+        <w:t>Hashen des Passwortes</w:t>
+      </w:r>
+    </w:p>
+    <w:p>
+      <w:pPr>
+        <w:pStyle w:val="KeinLeerraum"/>
+      </w:pPr>
+      <w:r>
+        <w:t>Beim Erstellen eines neuen Users</w:t>
+      </w:r>
+      <w:r>
+        <w:t xml:space="preserve"> wird nach </w:t>
+      </w:r>
+      <w:r>
+        <w:t>V</w:t>
+      </w:r>
+      <w:r>
+        <w:t>alid</w:t>
+      </w:r>
+      <w:r>
+        <w:t xml:space="preserve">ierung der </w:t>
+      </w:r>
+      <w:r>
+        <w:t xml:space="preserve">angegebenen Werte das Passwort, welches zu diesem Zeitpunkt noch </w:t>
+      </w:r>
+      <w:r>
+        <w:t xml:space="preserve">als Plain-Text vorliegt, </w:t>
+      </w:r>
+      <w:r>
+        <w:t>vor der Speicherung in der Datenbank in einen Hash umgewandelt.</w:t>
+      </w:r>
+      <w:r>
+        <w:t xml:space="preserve"> Als Hash wird in der Kryptographie </w:t>
+      </w:r>
+      <w:r>
+        <w:t>die Konvertierung eines gegebenen Textes</w:t>
+      </w:r>
+      <w:r>
+        <w:t>,</w:t>
+      </w:r>
+      <w:r>
+        <w:t xml:space="preserve"> durch</w:t>
+      </w:r>
+      <w:r>
+        <w:t xml:space="preserve"> </w:t>
+      </w:r>
+      <w:r>
+        <w:t xml:space="preserve">mathematische </w:t>
+      </w:r>
+      <w:r>
+        <w:t xml:space="preserve">Berechnungen </w:t>
+      </w:r>
+      <w:r>
+        <w:t>mithilfe eines Algorithmus</w:t>
+      </w:r>
+      <w:r>
+        <w:t xml:space="preserve">, in eine nicht rückrechenbare </w:t>
+      </w:r>
+      <w:r>
+        <w:t>Zeichenkette</w:t>
+      </w:r>
+      <w:r>
+        <w:t>,</w:t>
+      </w:r>
+      <w:r>
+        <w:t xml:space="preserve"> mit fix </w:t>
+      </w:r>
+      <w:r>
+        <w:t>vordefinierter</w:t>
+      </w:r>
+      <w:r>
+        <w:t xml:space="preserve"> Länge verstanden</w:t>
+      </w:r>
+      <w:r>
+        <w:t xml:space="preserve">, die auf </w:t>
+      </w:r>
+      <w:r>
+        <w:t>den Ursprungstext nicht zurückschließen lässt</w:t>
+      </w:r>
+      <w:r>
+        <w:t>.</w:t>
+      </w:r>
+      <w:r>
+        <w:t xml:space="preserve"> </w:t>
+      </w:r>
+      <w:r>
+        <w:t xml:space="preserve">Für dieses Projekt </w:t>
+      </w:r>
+      <w:r>
+        <w:t>steht</w:t>
+      </w:r>
+      <w:r>
+        <w:t xml:space="preserve"> der Hash-Algorithmus namens „</w:t>
+      </w:r>
+      <w:r>
+        <w:t>Rfc2898DeriveBytes</w:t>
+      </w:r>
+      <w:r>
+        <w:t xml:space="preserve">“ </w:t>
+      </w:r>
+      <w:r>
+        <w:t>im</w:t>
+      </w:r>
+      <w:r>
+        <w:t xml:space="preserve"> Einsatz.</w:t>
+      </w:r>
+      <w:r>
+        <w:t xml:space="preserve"> Weiters wird beim Verschlüsseln des Passwortes </w:t>
+      </w:r>
+      <w:r>
+        <w:t>ein „Salt“ hinzugegeben, um für extra Sicherheit zu sorgen.</w:t>
+      </w:r>
+      <w:r>
+        <w:t xml:space="preserve"> Dieses wird vor Beginn des eigentlichen Passwortes </w:t>
+      </w:r>
+      <w:r>
+        <w:t>beigefügt</w:t>
+      </w:r>
+      <w:r>
+        <w:t>, wodurch sich</w:t>
+      </w:r>
+      <w:r>
+        <w:t xml:space="preserve"> für Cyberkriminelle</w:t>
+      </w:r>
+      <w:r>
+        <w:t xml:space="preserve"> nicht erschließen lässt,</w:t>
+      </w:r>
+      <w:r>
+        <w:t xml:space="preserve"> welcher Teil </w:t>
+      </w:r>
+      <w:r>
+        <w:t>des Hashs zum Passwort</w:t>
+      </w:r>
+      <w:r>
+        <w:t>, und welcher zum Salt gehört.</w:t>
+      </w:r>
+    </w:p>
+    <w:p>
+      <w:pPr>
+        <w:pStyle w:val="KeinLeerraum"/>
+        <w:keepNext/>
+      </w:pPr>
+      <w:r>
+        <w:lastRenderedPageBreak/>
+        <w:drawing>
+          <wp:inline distT="0" distB="0" distL="0" distR="0" wp14:anchorId="70A652B8" wp14:editId="44392FC3">
+            <wp:extent cx="4756120" cy="595423"/>
+            <wp:effectExtent l="0" t="0" r="0" b="0"/>
+            <wp:docPr id="1" name="Grafik 1" descr="Ein Bild, das Text enthält.&#10;&#10;Automatisch generierte Beschreibung"/>
+            <wp:cNvGraphicFramePr>
+              <a:graphicFrameLocks xmlns:a="http://schemas.openxmlformats.org/drawingml/2006/main" noChangeAspect="1"/>
+            </wp:cNvGraphicFramePr>
+            <a:graphic xmlns:a="http://schemas.openxmlformats.org/drawingml/2006/main">
+              <a:graphicData uri="http://schemas.openxmlformats.org/drawingml/2006/picture">
+                <pic:pic xmlns:pic="http://schemas.openxmlformats.org/drawingml/2006/picture">
+                  <pic:nvPicPr>
+                    <pic:cNvPr id="1" name="Grafik 1" descr="Ein Bild, das Text enthält.&#10;&#10;Automatisch generierte Beschreibung"/>
+                    <pic:cNvPicPr/>
+                  </pic:nvPicPr>
+                  <pic:blipFill>
+                    <a:blip r:embed="rId10"/>
+                    <a:stretch>
+                      <a:fillRect/>
+                    </a:stretch>
+                  </pic:blipFill>
+                  <pic:spPr>
+                    <a:xfrm>
+                      <a:off x="0" y="0"/>
+                      <a:ext cx="4791635" cy="599869"/>
+                    </a:xfrm>
+                    <a:prstGeom prst="rect">
+                      <a:avLst/>
+                    </a:prstGeom>
+                  </pic:spPr>
+                </pic:pic>
+              </a:graphicData>
+            </a:graphic>
+          </wp:inline>
+        </w:drawing>
+      </w:r>
+    </w:p>
+    <w:p>
+      <w:pPr>
+        <w:pStyle w:val="Beschriftung"/>
+        <w:jc w:val="both"/>
+      </w:pPr>
+      <w:bookmarkStart w:id="44" w:name="_Toc125215499"/>
+      <w:r>
+        <w:t xml:space="preserve">Abbildung </w:t>
+      </w:r>
+      <w:fldSimple w:instr=" SEQ Abbildung \* ARABIC ">
+        <w:r>
+          <w:rPr>
+            <w:noProof/>
+          </w:rPr>
+          <w:t>3</w:t>
+        </w:r>
+      </w:fldSimple>
+      <w:r>
+        <w:t>: Passwort-Hashes</w:t>
+      </w:r>
+      <w:bookmarkEnd w:id="44"/>
+    </w:p>
+    <w:p>
+      <w:pPr>
+        <w:pStyle w:val="KeinLeerraum"/>
+        <w:rPr>
+          <w:b/>
+        </w:rPr>
+      </w:pPr>
+    </w:p>
+    <w:p>
+      <w:pPr>
+        <w:pStyle w:val="KeinLeerraum"/>
+      </w:pPr>
+      <w:r>
+        <w:rPr>
+          <w:b/>
+        </w:rPr>
+        <w:t>Login</w:t>
+      </w:r>
+    </w:p>
+    <w:p>
+      <w:pPr>
+        <w:pStyle w:val="KeinLeerraum"/>
+      </w:pPr>
+      <w:r>
+        <w:t xml:space="preserve">Anmeldungen erfolgen entweder mittels </w:t>
+      </w:r>
+      <w:r>
+        <w:t>E-Mail-Adresse</w:t>
+      </w:r>
+      <w:r>
+        <w:t xml:space="preserve"> oder Benutzername </w:t>
+      </w:r>
+      <w:r>
+        <w:t>und Passwort des Anwenders.</w:t>
+      </w:r>
+      <w:r>
+        <w:t xml:space="preserve"> Da </w:t>
+      </w:r>
+      <w:r>
+        <w:t>in</w:t>
+      </w:r>
+      <w:r>
+        <w:t xml:space="preserve"> der</w:t>
+      </w:r>
+      <w:r>
+        <w:t xml:space="preserve"> Datenbank nur der Hash des Passwortes hinterlegt ist, muss </w:t>
+      </w:r>
+      <w:r>
+        <w:t xml:space="preserve">beim Login ebenfalls ein Hash erzeugt und mit </w:t>
+      </w:r>
+      <w:r>
+        <w:t>dem Datensatz verglichen werden.</w:t>
+      </w:r>
+      <w:r>
+        <w:t xml:space="preserve"> Bei diesem Vorgang wird das Salt </w:t>
+      </w:r>
+      <w:r>
+        <w:t>vom Hash weggerechnet.</w:t>
+      </w:r>
+      <w:r>
+        <w:t xml:space="preserve"> </w:t>
+      </w:r>
+      <w:r>
+        <w:t>Möglich ist dies, da die Länge des Salt dem Entwickler im Programmcode bekannt ist.</w:t>
+      </w:r>
+    </w:p>
+    <w:p>
+      <w:pPr>
+        <w:pStyle w:val="KeinLeerraum"/>
+      </w:pPr>
+    </w:p>
+    <w:p>
+      <w:pPr>
+        <w:pStyle w:val="KeinLeerraum"/>
+        <w:tabs>
+          <w:tab w:val="left" w:pos="8080"/>
+        </w:tabs>
+      </w:pPr>
+      <w:r>
+        <w:t>Mittels setzen eines Authentifizierungs-Cookies</w:t>
+      </w:r>
+      <w:r>
+        <w:t>, welcher im Browser für die aktuelle Sitzung gespeichert wird</w:t>
+      </w:r>
+      <w:r>
+        <w:t xml:space="preserve"> und nach</w:t>
+      </w:r>
+      <w:r>
+        <w:t xml:space="preserve"> spätestens</w:t>
+      </w:r>
+      <w:r>
+        <w:t xml:space="preserve"> fünf Stunden abläuft, </w:t>
+      </w:r>
+      <w:r>
+        <w:t>kann die Applikation den angemeldeten Zustand erkennen</w:t>
+      </w:r>
+      <w:r>
+        <w:t>,</w:t>
+      </w:r>
+      <w:r>
+        <w:t xml:space="preserve"> und</w:t>
+      </w:r>
+      <w:r>
+        <w:t xml:space="preserve"> auf die</w:t>
+      </w:r>
+      <w:r>
+        <w:t xml:space="preserve"> </w:t>
+      </w:r>
+      <w:r>
+        <w:t>i</w:t>
+      </w:r>
+      <w:r>
+        <w:t>m</w:t>
+      </w:r>
+      <w:r>
+        <w:t xml:space="preserve"> Cookie gespeicherte</w:t>
+      </w:r>
+      <w:r>
+        <w:t>n</w:t>
+      </w:r>
+      <w:r>
+        <w:t xml:space="preserve"> Informationen – wie etwa den Benutzernamen oder das Recht</w:t>
+      </w:r>
+      <w:r>
+        <w:t xml:space="preserve"> des Benutzers </w:t>
+      </w:r>
+      <w:r>
+        <w:t>–</w:t>
+      </w:r>
+      <w:r>
+        <w:t xml:space="preserve"> </w:t>
+      </w:r>
+      <w:r>
+        <w:t>zugreifen</w:t>
+      </w:r>
+      <w:r>
+        <w:t>.</w:t>
+      </w:r>
+      <w:r>
+        <w:t xml:space="preserve"> Somit können </w:t>
+      </w:r>
+      <w:r>
+        <w:t>hinter einem Recht geschützte Funktionen oder Unterseiten</w:t>
+      </w:r>
+      <w:r>
+        <w:t xml:space="preserve"> aufgerufen werden, sofern der angemeldete User die nötigen </w:t>
+      </w:r>
+      <w:r>
+        <w:t>Spezifikationen erfüllt.</w:t>
+      </w:r>
+    </w:p>
+    <w:p>
+      <w:pPr>
+        <w:pStyle w:val="KeinLeerraum"/>
+        <w:tabs>
+          <w:tab w:val="left" w:pos="8080"/>
+        </w:tabs>
+      </w:pPr>
+    </w:p>
+    <w:p>
+      <w:pPr>
+        <w:pStyle w:val="KeinLeerraum"/>
+        <w:tabs>
+          <w:tab w:val="left" w:pos="8080"/>
+        </w:tabs>
+      </w:pPr>
+      <w:r>
+        <w:t>Das</w:t>
+      </w:r>
+      <w:r>
+        <w:t xml:space="preserve"> </w:t>
+      </w:r>
+      <w:r>
+        <w:t>Ausloggen</w:t>
+      </w:r>
+      <w:r>
+        <w:t xml:space="preserve"> erfolgt über ein Form-Element im HTML</w:t>
+      </w:r>
+      <w:r>
+        <w:t>, welches eine Anfrage an die Logout-Seite schickt.</w:t>
+      </w:r>
+      <w:r>
+        <w:t xml:space="preserve"> Wichtig ist,</w:t>
+      </w:r>
+      <w:r>
+        <w:t xml:space="preserve"> der Form ein verstecktes Element </w:t>
+      </w:r>
+      <w:r>
+        <w:t>mit dem Anti-Forgery Token als Übergabewert anzuhängen</w:t>
+      </w:r>
+      <w:r>
+        <w:t xml:space="preserve">, </w:t>
+      </w:r>
+      <w:r>
+        <w:t>da das Programm diesen Token zur Überprüfung</w:t>
+      </w:r>
+      <w:r>
+        <w:t xml:space="preserve"> auf die Echtheit</w:t>
+      </w:r>
+      <w:r>
+        <w:t xml:space="preserve"> des Clients</w:t>
+      </w:r>
+      <w:r>
+        <w:t xml:space="preserve"> benötigt</w:t>
+      </w:r>
+      <w:r>
+        <w:t xml:space="preserve"> bzw. um festzustellen, dass die Anfrage nicht durch Dritte getätigt wurde</w:t>
+      </w:r>
+      <w:r>
+        <w:t>.</w:t>
+      </w:r>
+    </w:p>
+    <w:p>
+      <w:pPr>
+        <w:pStyle w:val="KeinLeerraum"/>
+        <w:tabs>
+          <w:tab w:val="left" w:pos="8080"/>
+        </w:tabs>
+      </w:pPr>
+    </w:p>
+    <w:p>
+      <w:pPr>
+        <w:pStyle w:val="KeinLeerraum"/>
+        <w:keepNext/>
+        <w:tabs>
+          <w:tab w:val="left" w:pos="8080"/>
+        </w:tabs>
+      </w:pPr>
+      <w:r>
+        <w:drawing>
+          <wp:inline distT="0" distB="0" distL="0" distR="0" wp14:anchorId="5B74A00D" wp14:editId="27BD76EF">
+            <wp:extent cx="5760720" cy="512445"/>
+            <wp:effectExtent l="0" t="0" r="0" b="1905"/>
+            <wp:docPr id="3" name="Grafik 3"/>
+            <wp:cNvGraphicFramePr>
+              <a:graphicFrameLocks xmlns:a="http://schemas.openxmlformats.org/drawingml/2006/main" noChangeAspect="1"/>
+            </wp:cNvGraphicFramePr>
+            <a:graphic xmlns:a="http://schemas.openxmlformats.org/drawingml/2006/main">
+              <a:graphicData uri="http://schemas.openxmlformats.org/drawingml/2006/picture">
+                <pic:pic xmlns:pic="http://schemas.openxmlformats.org/drawingml/2006/picture">
+                  <pic:nvPicPr>
+                    <pic:cNvPr id="1" name=""/>
+                    <pic:cNvPicPr/>
+                  </pic:nvPicPr>
+                  <pic:blipFill>
+                    <a:blip r:embed="rId11"/>
+                    <a:stretch>
+                      <a:fillRect/>
+                    </a:stretch>
+                  </pic:blipFill>
+                  <pic:spPr>
+                    <a:xfrm>
+                      <a:off x="0" y="0"/>
+                      <a:ext cx="5760720" cy="512445"/>
+                    </a:xfrm>
+                    <a:prstGeom prst="rect">
+                      <a:avLst/>
+                    </a:prstGeom>
+                  </pic:spPr>
+                </pic:pic>
+              </a:graphicData>
+            </a:graphic>
+          </wp:inline>
+        </w:drawing>
+      </w:r>
+    </w:p>
+    <w:p>
+      <w:pPr>
+        <w:pStyle w:val="Beschriftung"/>
+        <w:jc w:val="both"/>
+      </w:pPr>
+      <w:bookmarkStart w:id="45" w:name="_Toc125215500"/>
+      <w:r>
+        <w:t xml:space="preserve">Abbildung </w:t>
+      </w:r>
+      <w:fldSimple w:instr=" SEQ Abbildung \* ARABIC ">
+        <w:r>
+          <w:rPr>
+            <w:noProof/>
+          </w:rPr>
+          <w:t>4</w:t>
+        </w:r>
+      </w:fldSimple>
+      <w:r>
+        <w:t>: Logout-Form</w:t>
+      </w:r>
+      <w:bookmarkEnd w:id="45"/>
+    </w:p>
+    <w:p>
       <w:r>
         <w:br w:type="page"/>
       </w:r>
     </w:p>
-    <w:bookmarkStart w:id="31" w:name="_Toc124446310" w:displacedByCustomXml="next"/>
+    <w:p>
+      <w:pPr>
+        <w:pStyle w:val="berschrift2"/>
+      </w:pPr>
+      <w:bookmarkStart w:id="46" w:name="_Toc125210652"/>
+      <w:r>
+        <w:lastRenderedPageBreak/>
+        <w:t>Views</w:t>
+      </w:r>
+      <w:bookmarkEnd w:id="46"/>
+    </w:p>
+    <w:p/>
+    <w:p>
+      <w:pPr>
+        <w:pStyle w:val="KeinLeerraum"/>
+      </w:pPr>
+      <w:r>
+        <w:t>V</w:t>
+      </w:r>
+      <w:r>
+        <w:t xml:space="preserve">iews </w:t>
+      </w:r>
+      <w:r>
+        <w:t xml:space="preserve">sind letztendlich die tatsächlichen Unterseiten der Website und setzen sich </w:t>
+      </w:r>
+      <w:r>
+        <w:t>aus einem Layout, welches die Grundstruktur</w:t>
+      </w:r>
+      <w:r>
+        <w:t xml:space="preserve"> zusammengehöriger Views definiert,</w:t>
+      </w:r>
+      <w:r>
+        <w:t xml:space="preserve"> einer für den Anwender interaktiven Razor-Komponente </w:t>
+      </w:r>
+      <w:r>
+        <w:t>bestehend aus HTML-Code</w:t>
+      </w:r>
+      <w:r>
+        <w:t xml:space="preserve"> vermischt mit Razor-Syntax, und </w:t>
+      </w:r>
+      <w:r>
+        <w:t xml:space="preserve">C#-Code im Hintergrund, um benötigte Daten </w:t>
+      </w:r>
+      <w:r>
+        <w:t xml:space="preserve">zu </w:t>
+      </w:r>
+      <w:r>
+        <w:t xml:space="preserve">selektieren und die Seite </w:t>
+      </w:r>
+      <w:r>
+        <w:t>dynamisch zu machen, zusammen.</w:t>
+      </w:r>
+      <w:r>
+        <w:t xml:space="preserve"> Jede View</w:t>
+      </w:r>
+      <w:r>
+        <w:t xml:space="preserve"> erfordert zwingend mindestens eine </w:t>
+      </w:r>
+      <w:r>
+        <w:t>Routing-Angabe, die vorgibt, wie die Unterseite aufgerufen werden kann.</w:t>
+      </w:r>
+      <w:r>
+        <w:t xml:space="preserve"> Es ist auch möglich, </w:t>
+      </w:r>
+      <w:r>
+        <w:t>dieselbe</w:t>
+      </w:r>
+      <w:r>
+        <w:t xml:space="preserve"> Seite </w:t>
+      </w:r>
+      <w:r>
+        <w:t>über</w:t>
+      </w:r>
+      <w:r>
+        <w:t xml:space="preserve"> </w:t>
+      </w:r>
+      <w:r>
+        <w:t>verschiedene Verlinkungen zu erreichen</w:t>
+      </w:r>
+      <w:r>
+        <w:t>.</w:t>
+      </w:r>
+      <w:r>
+        <w:t xml:space="preserve"> Als nützlich erweist sich das speziell dann, wenn </w:t>
+      </w:r>
+      <w:r>
+        <w:t>die ausgegebenen Daten von gewissen Werten abhängig sind.</w:t>
+      </w:r>
+      <w:r>
+        <w:t xml:space="preserve"> In diesem Fall werden jene Schlüsselwerte als Parameter in der URL übergeben.</w:t>
+      </w:r>
+    </w:p>
+    <w:p>
+      <w:pPr>
+        <w:pStyle w:val="KeinLeerraum"/>
+      </w:pPr>
+    </w:p>
+    <w:p>
+      <w:pPr>
+        <w:pStyle w:val="KeinLeerraum"/>
+        <w:keepNext/>
+      </w:pPr>
+      <w:r>
+        <w:drawing>
+          <wp:inline distT="0" distB="0" distL="0" distR="0" wp14:anchorId="45FD617F" wp14:editId="1E489166">
+            <wp:extent cx="5760720" cy="1704340"/>
+            <wp:effectExtent l="0" t="0" r="0" b="0"/>
+            <wp:docPr id="4" name="Grafik 4" descr="Ein Bild, das Text, Screenshot, Monitor, Bildschirm enthält.&#10;&#10;Automatisch generierte Beschreibung"/>
+            <wp:cNvGraphicFramePr>
+              <a:graphicFrameLocks xmlns:a="http://schemas.openxmlformats.org/drawingml/2006/main" noChangeAspect="1"/>
+            </wp:cNvGraphicFramePr>
+            <a:graphic xmlns:a="http://schemas.openxmlformats.org/drawingml/2006/main">
+              <a:graphicData uri="http://schemas.openxmlformats.org/drawingml/2006/picture">
+                <pic:pic xmlns:pic="http://schemas.openxmlformats.org/drawingml/2006/picture">
+                  <pic:nvPicPr>
+                    <pic:cNvPr id="4" name="Grafik 4" descr="Ein Bild, das Text, Screenshot, Monitor, Bildschirm enthält.&#10;&#10;Automatisch generierte Beschreibung"/>
+                    <pic:cNvPicPr/>
+                  </pic:nvPicPr>
+                  <pic:blipFill>
+                    <a:blip r:embed="rId12"/>
+                    <a:stretch>
+                      <a:fillRect/>
+                    </a:stretch>
+                  </pic:blipFill>
+                  <pic:spPr>
+                    <a:xfrm>
+                      <a:off x="0" y="0"/>
+                      <a:ext cx="5760720" cy="1704340"/>
+                    </a:xfrm>
+                    <a:prstGeom prst="rect">
+                      <a:avLst/>
+                    </a:prstGeom>
+                  </pic:spPr>
+                </pic:pic>
+              </a:graphicData>
+            </a:graphic>
+          </wp:inline>
+        </w:drawing>
+      </w:r>
+    </w:p>
+    <w:p>
+      <w:pPr>
+        <w:pStyle w:val="Beschriftung"/>
+        <w:jc w:val="both"/>
+      </w:pPr>
+      <w:bookmarkStart w:id="47" w:name="_Toc125215501"/>
+      <w:r>
+        <w:t xml:space="preserve">Abbildung </w:t>
+      </w:r>
+      <w:fldSimple w:instr=" SEQ Abbildung \* ARABIC ">
+        <w:r>
+          <w:rPr>
+            <w:noProof/>
+          </w:rPr>
+          <w:t>5</w:t>
+        </w:r>
+      </w:fldSimple>
+      <w:r>
+        <w:t>: Routing</w:t>
+      </w:r>
+      <w:bookmarkEnd w:id="47"/>
+    </w:p>
+    <w:p>
+      <w:pPr>
+        <w:pStyle w:val="KeinLeerraum"/>
+      </w:pPr>
+    </w:p>
+    <w:p>
+      <w:pPr>
+        <w:pStyle w:val="KeinLeerraum"/>
+      </w:pPr>
+      <w:r>
+        <w:rPr>
+          <w:b/>
+        </w:rPr>
+        <w:t>Layouts</w:t>
+      </w:r>
+    </w:p>
+    <w:p>
+      <w:pPr>
+        <w:pStyle w:val="KeinLeerraum"/>
+      </w:pPr>
+      <w:r>
+        <w:t xml:space="preserve">Alle Unterseiten, die zum Shop gehören, </w:t>
+      </w:r>
+      <w:r>
+        <w:t xml:space="preserve">sollen </w:t>
+      </w:r>
+      <w:r>
+        <w:t xml:space="preserve">in derselben Struktur aufgebaut sein. Selbes gilt auch für </w:t>
+      </w:r>
+      <w:r>
+        <w:t>jene</w:t>
+      </w:r>
+      <w:r>
+        <w:t xml:space="preserve"> Views, die der Verwaltungsoberfläche gewidmet sind</w:t>
+      </w:r>
+      <w:r>
+        <w:t xml:space="preserve">, </w:t>
+      </w:r>
+      <w:r>
+        <w:t>und aus diesem Grund</w:t>
+      </w:r>
+      <w:r>
+        <w:t xml:space="preserve"> anders formatiert werden sollen, als die zum Frontend gehörigen Seiten.</w:t>
+      </w:r>
+      <w:r>
+        <w:t xml:space="preserve"> So </w:t>
+      </w:r>
+      <w:r>
+        <w:t>ist</w:t>
+      </w:r>
+      <w:r>
+        <w:t xml:space="preserve"> beispielsweise </w:t>
+      </w:r>
+      <w:r>
+        <w:t>ganz oben auf der Website ein Menü</w:t>
+      </w:r>
+      <w:r>
+        <w:t xml:space="preserve">, darunter </w:t>
+      </w:r>
+      <w:r>
+        <w:t>die Ausgabe des Hauptinhalts</w:t>
+      </w:r>
+      <w:r>
+        <w:t>,</w:t>
+      </w:r>
+      <w:r>
+        <w:t xml:space="preserve"> gefolgt von einem Fußbereich am Ende </w:t>
+      </w:r>
+      <w:r>
+        <w:t>vorgesehen.</w:t>
+      </w:r>
+      <w:r>
+        <w:t xml:space="preserve"> Hierbei ändern sich das Menü und der Fußbereich nie</w:t>
+      </w:r>
+      <w:r>
+        <w:t xml:space="preserve"> und sollen auf jeder Unterseite gleich sein. Da kommen die Layouts </w:t>
+      </w:r>
+      <w:r>
+        <w:t>ins Spiel</w:t>
+      </w:r>
+      <w:r>
+        <w:t>.</w:t>
+      </w:r>
+      <w:r>
+        <w:t xml:space="preserve"> S</w:t>
+      </w:r>
+      <w:r>
+        <w:t xml:space="preserve">ie </w:t>
+      </w:r>
+      <w:r>
+        <w:t>fungieren</w:t>
+      </w:r>
+      <w:r>
+        <w:t xml:space="preserve"> als Templates</w:t>
+      </w:r>
+      <w:r>
+        <w:t xml:space="preserve">, indem </w:t>
+      </w:r>
+      <w:r>
+        <w:t>sie den allgemeinen HTML-Code beinhalte</w:t>
+      </w:r>
+      <w:r>
+        <w:t>n</w:t>
+      </w:r>
+      <w:r>
+        <w:t>. An der Stelle im Code</w:t>
+      </w:r>
+      <w:r>
+        <w:t xml:space="preserve"> des Layouts</w:t>
+      </w:r>
+      <w:r>
+        <w:t>, a</w:t>
+      </w:r>
+      <w:r>
+        <w:t xml:space="preserve">n </w:t>
+      </w:r>
+      <w:r>
+        <w:t>jener</w:t>
+      </w:r>
+      <w:r>
+        <w:t xml:space="preserve"> der Inhalt der jeweiligen View angezeigt werden soll, wird </w:t>
+      </w:r>
+      <w:r>
+        <w:t>dies mit einem einfachen Befehl „</w:t>
+      </w:r>
+      <w:r>
+        <w:rPr>
+          <w:b/>
+        </w:rPr>
+        <w:t>@Body</w:t>
+      </w:r>
+      <w:r>
+        <w:t xml:space="preserve">“ </w:t>
+      </w:r>
+      <w:r>
+        <w:t>ermöglicht.</w:t>
+      </w:r>
+    </w:p>
+    <w:p>
+      <w:pPr>
+        <w:pStyle w:val="KeinLeerraum"/>
+      </w:pPr>
+    </w:p>
+    <w:p>
+      <w:pPr>
+        <w:pStyle w:val="KeinLeerraum"/>
+      </w:pPr>
+      <w:r>
+        <w:t>Standardmäßig ist in den Einstellungen der Applikation ein bestimmtes Layout hinterlegt, welches automatisch für jede View verwendet wird.</w:t>
+      </w:r>
+      <w:r>
+        <w:t xml:space="preserve"> </w:t>
+      </w:r>
+      <w:r>
+        <w:t>Ist jedoch ein anderes Layout gewünscht</w:t>
+      </w:r>
+      <w:r>
+        <w:t xml:space="preserve">, kann dies mithilfe </w:t>
+      </w:r>
+      <w:r>
+        <w:t>der</w:t>
+      </w:r>
+      <w:r>
+        <w:t xml:space="preserve"> Direktive</w:t>
+      </w:r>
+      <w:r>
+        <w:t xml:space="preserve"> „</w:t>
+      </w:r>
+      <w:r>
+        <w:rPr>
+          <w:b/>
+        </w:rPr>
+        <w:t>@layout</w:t>
+      </w:r>
+      <w:r>
+        <w:t xml:space="preserve"> </w:t>
+      </w:r>
+      <w:r>
+        <w:rPr>
+          <w:i/>
+        </w:rPr>
+        <w:t>LayoutName</w:t>
+      </w:r>
+      <w:r>
+        <w:t>“</w:t>
+      </w:r>
+      <w:r>
+        <w:t xml:space="preserve"> in der </w:t>
+      </w:r>
+      <w:r>
+        <w:t>Razor-Komponente</w:t>
+      </w:r>
+      <w:r>
+        <w:t xml:space="preserve"> geändert werden.</w:t>
+      </w:r>
+    </w:p>
+    <w:p>
+      <w:pPr>
+        <w:pStyle w:val="KeinLeerraum"/>
+      </w:pPr>
+      <w:r>
+        <w:br w:type="page"/>
+      </w:r>
+    </w:p>
+    <w:bookmarkStart w:id="48" w:name="_Toc125210653" w:displacedByCustomXml="next"/>
     <w:sdt>
       <w:sdtPr>
         <w:rPr>
+          <w:rFonts w:eastAsiaTheme="minorHAnsi" w:cstheme="minorBidi"/>
+          <w:b w:val="0"/>
+          <w:bCs w:val="0"/>
+          <w:color w:val="auto"/>
+          <w:sz w:val="22"/>
+          <w:szCs w:val="22"/>
           <w:lang w:val="de-DE"/>
         </w:rPr>
         <w:id w:val="1781994257"/>
@@ -4146,12 +5680,6 @@
       </w:sdtPr>
       <w:sdtEndPr>
         <w:rPr>
-          <w:rFonts w:eastAsiaTheme="minorHAnsi" w:cstheme="minorBidi"/>
-          <w:b w:val="0"/>
-          <w:bCs w:val="0"/>
-          <w:color w:val="auto"/>
-          <w:sz w:val="22"/>
-          <w:szCs w:val="22"/>
           <w:lang w:val="de-AT"/>
         </w:rPr>
       </w:sdtEndPr>
@@ -4169,7 +5697,7 @@
             </w:rPr>
             <w:t>Literaturverzeichnis</w:t>
           </w:r>
-          <w:bookmarkEnd w:id="31"/>
+          <w:bookmarkEnd w:id="48"/>
         </w:p>
         <w:p>
           <w:pPr>
@@ -4183,6 +5711,7 @@
             <w:id w:val="111145805"/>
             <w:bibliography/>
           </w:sdtPr>
+          <w:sdtEndPr/>
           <w:sdtContent>
             <w:p>
               <w:pPr>
@@ -4240,6 +5769,46 @@
               <w:r>
                 <w:rPr>
                   <w:noProof/>
+                  <w:lang w:val="en-US"/>
+                </w:rPr>
+                <w:t xml:space="preserve">Hasan, F., Anderson, R., &amp; Smith, S. (21. Januar 2023). </w:t>
+              </w:r>
+              <w:r>
+                <w:rPr>
+                  <w:i/>
+                  <w:iCs/>
+                  <w:noProof/>
+                  <w:lang w:val="en-US"/>
+                </w:rPr>
+                <w:t>Prevent Cross-Site Request Forgery (XSRF/CSRF) attacks in ASP.NET Core</w:t>
+              </w:r>
+              <w:r>
+                <w:rPr>
+                  <w:noProof/>
+                  <w:lang w:val="en-US"/>
+                </w:rPr>
+                <w:t xml:space="preserve">. </w:t>
+              </w:r>
+              <w:r>
+                <w:rPr>
+                  <w:noProof/>
+                  <w:lang w:val="de-DE"/>
+                </w:rPr>
+                <w:t>Von https://learn.microsoft.com: https://learn.microsoft.com/en-us/aspnet/core/security/anti-request-forgery?view=aspnetcore-6.0 abgerufen</w:t>
+              </w:r>
+            </w:p>
+            <w:p>
+              <w:pPr>
+                <w:pStyle w:val="Literaturverzeichnis"/>
+                <w:ind w:left="720" w:hanging="720"/>
+                <w:rPr>
+                  <w:noProof/>
+                  <w:lang w:val="de-DE"/>
+                </w:rPr>
+              </w:pPr>
+              <w:r>
+                <w:rPr>
+                  <w:noProof/>
                   <w:lang w:val="de-DE"/>
                 </w:rPr>
                 <w:t xml:space="preserve">Hosting-Technik. (12. Januar 2023). </w:t>
@@ -4276,14 +5845,346 @@
     </w:sdt>
     <w:p>
       <w:pPr>
-        <w:pStyle w:val="KeinLeerraum"/>
-      </w:pPr>
+        <w:rPr>
+          <w:sz w:val="24"/>
+          <w:szCs w:val="24"/>
+        </w:rPr>
+      </w:pPr>
+      <w:r>
+        <w:br w:type="page"/>
+      </w:r>
+    </w:p>
+    <w:p>
+      <w:pPr>
+        <w:pStyle w:val="berschrift1"/>
+      </w:pPr>
+      <w:bookmarkStart w:id="49" w:name="_Toc125210654"/>
+      <w:r>
+        <w:lastRenderedPageBreak/>
+        <w:t>Abbildungsverzeichnis</w:t>
+      </w:r>
+      <w:bookmarkEnd w:id="49"/>
+    </w:p>
+    <w:p/>
+    <w:p>
+      <w:pPr>
+        <w:pStyle w:val="Abbildungsverzeichnis"/>
+        <w:tabs>
+          <w:tab w:val="right" w:leader="dot" w:pos="9062"/>
+        </w:tabs>
+        <w:rPr>
+          <w:rFonts w:eastAsiaTheme="minorEastAsia"/>
+          <w:noProof/>
+          <w:lang w:eastAsia="de-AT"/>
+        </w:rPr>
+      </w:pPr>
+      <w:r>
+        <w:fldChar w:fldCharType="begin"/>
+      </w:r>
+      <w:r>
+        <w:instrText xml:space="preserve"> TOC \c "Abbildung" </w:instrText>
+      </w:r>
+      <w:r>
+        <w:fldChar w:fldCharType="separate"/>
+      </w:r>
+      <w:r>
+        <w:rPr>
+          <w:noProof/>
+        </w:rPr>
+        <w:t>Abbildung 1: Datenbank Diagramm</w:t>
+      </w:r>
+      <w:r>
+        <w:rPr>
+          <w:noProof/>
+        </w:rPr>
+        <w:tab/>
+      </w:r>
+      <w:r>
+        <w:rPr>
+          <w:noProof/>
+        </w:rPr>
+        <w:fldChar w:fldCharType="begin"/>
+      </w:r>
+      <w:r>
+        <w:rPr>
+          <w:noProof/>
+        </w:rPr>
+        <w:instrText xml:space="preserve"> PAGEREF _Toc125215497 \h </w:instrText>
+      </w:r>
+      <w:r>
+        <w:rPr>
+          <w:noProof/>
+        </w:rPr>
+      </w:r>
+      <w:r>
+        <w:rPr>
+          <w:noProof/>
+        </w:rPr>
+        <w:fldChar w:fldCharType="separate"/>
+      </w:r>
+      <w:r>
+        <w:rPr>
+          <w:noProof/>
+        </w:rPr>
+        <w:t>7</w:t>
+      </w:r>
+      <w:r>
+        <w:rPr>
+          <w:noProof/>
+        </w:rPr>
+        <w:fldChar w:fldCharType="end"/>
+      </w:r>
+    </w:p>
+    <w:p>
+      <w:pPr>
+        <w:pStyle w:val="Abbildungsverzeichnis"/>
+        <w:tabs>
+          <w:tab w:val="right" w:leader="dot" w:pos="9062"/>
+        </w:tabs>
+        <w:rPr>
+          <w:rFonts w:eastAsiaTheme="minorEastAsia"/>
+          <w:noProof/>
+          <w:lang w:eastAsia="de-AT"/>
+        </w:rPr>
+      </w:pPr>
+      <w:r>
+        <w:rPr>
+          <w:noProof/>
+        </w:rPr>
+        <w:t>Abbildung 2: Veranschaulichung UOW</w:t>
+      </w:r>
+      <w:r>
+        <w:rPr>
+          <w:noProof/>
+        </w:rPr>
+        <w:tab/>
+      </w:r>
+      <w:r>
+        <w:rPr>
+          <w:noProof/>
+        </w:rPr>
+        <w:fldChar w:fldCharType="begin"/>
+      </w:r>
+      <w:r>
+        <w:rPr>
+          <w:noProof/>
+        </w:rPr>
+        <w:instrText xml:space="preserve"> PAGEREF _Toc125215498 \h </w:instrText>
+      </w:r>
+      <w:r>
+        <w:rPr>
+          <w:noProof/>
+        </w:rPr>
+      </w:r>
+      <w:r>
+        <w:rPr>
+          <w:noProof/>
+        </w:rPr>
+        <w:fldChar w:fldCharType="separate"/>
+      </w:r>
+      <w:r>
+        <w:rPr>
+          <w:noProof/>
+        </w:rPr>
+        <w:t>10</w:t>
+      </w:r>
+      <w:r>
+        <w:rPr>
+          <w:noProof/>
+        </w:rPr>
+        <w:fldChar w:fldCharType="end"/>
+      </w:r>
+    </w:p>
+    <w:p>
+      <w:pPr>
+        <w:pStyle w:val="Abbildungsverzeichnis"/>
+        <w:tabs>
+          <w:tab w:val="right" w:leader="dot" w:pos="9062"/>
+        </w:tabs>
+        <w:rPr>
+          <w:rFonts w:eastAsiaTheme="minorEastAsia"/>
+          <w:noProof/>
+          <w:lang w:eastAsia="de-AT"/>
+        </w:rPr>
+      </w:pPr>
+      <w:r>
+        <w:rPr>
+          <w:noProof/>
+        </w:rPr>
+        <w:t>Abbildung 3: Passwort-Hashes</w:t>
+      </w:r>
+      <w:r>
+        <w:rPr>
+          <w:noProof/>
+        </w:rPr>
+        <w:tab/>
+      </w:r>
+      <w:r>
+        <w:rPr>
+          <w:noProof/>
+        </w:rPr>
+        <w:fldChar w:fldCharType="begin"/>
+      </w:r>
+      <w:r>
+        <w:rPr>
+          <w:noProof/>
+        </w:rPr>
+        <w:instrText xml:space="preserve"> PAGEREF _Toc125215499 \h </w:instrText>
+      </w:r>
+      <w:r>
+        <w:rPr>
+          <w:noProof/>
+        </w:rPr>
+      </w:r>
+      <w:r>
+        <w:rPr>
+          <w:noProof/>
+        </w:rPr>
+        <w:fldChar w:fldCharType="separate"/>
+      </w:r>
+      <w:r>
+        <w:rPr>
+          <w:noProof/>
+        </w:rPr>
+        <w:t>12</w:t>
+      </w:r>
+      <w:r>
+        <w:rPr>
+          <w:noProof/>
+        </w:rPr>
+        <w:fldChar w:fldCharType="end"/>
+      </w:r>
+    </w:p>
+    <w:p>
+      <w:pPr>
+        <w:pStyle w:val="Abbildungsverzeichnis"/>
+        <w:tabs>
+          <w:tab w:val="right" w:leader="dot" w:pos="9062"/>
+        </w:tabs>
+        <w:rPr>
+          <w:rFonts w:eastAsiaTheme="minorEastAsia"/>
+          <w:noProof/>
+          <w:lang w:eastAsia="de-AT"/>
+        </w:rPr>
+      </w:pPr>
+      <w:r>
+        <w:rPr>
+          <w:noProof/>
+        </w:rPr>
+        <w:t>Abbildung 4: Logout-Form</w:t>
+      </w:r>
+      <w:r>
+        <w:rPr>
+          <w:noProof/>
+        </w:rPr>
+        <w:tab/>
+      </w:r>
+      <w:r>
+        <w:rPr>
+          <w:noProof/>
+        </w:rPr>
+        <w:fldChar w:fldCharType="begin"/>
+      </w:r>
+      <w:r>
+        <w:rPr>
+          <w:noProof/>
+        </w:rPr>
+        <w:instrText xml:space="preserve"> PAGEREF _Toc125215500 \h </w:instrText>
+      </w:r>
+      <w:r>
+        <w:rPr>
+          <w:noProof/>
+        </w:rPr>
+      </w:r>
+      <w:r>
+        <w:rPr>
+          <w:noProof/>
+        </w:rPr>
+        <w:fldChar w:fldCharType="separate"/>
+      </w:r>
+      <w:r>
+        <w:rPr>
+          <w:noProof/>
+        </w:rPr>
+        <w:t>12</w:t>
+      </w:r>
+      <w:r>
+        <w:rPr>
+          <w:noProof/>
+        </w:rPr>
+        <w:fldChar w:fldCharType="end"/>
+      </w:r>
+    </w:p>
+    <w:p>
+      <w:pPr>
+        <w:pStyle w:val="Abbildungsverzeichnis"/>
+        <w:tabs>
+          <w:tab w:val="right" w:leader="dot" w:pos="9062"/>
+        </w:tabs>
+        <w:rPr>
+          <w:rFonts w:eastAsiaTheme="minorEastAsia"/>
+          <w:noProof/>
+          <w:lang w:eastAsia="de-AT"/>
+        </w:rPr>
+      </w:pPr>
+      <w:r>
+        <w:rPr>
+          <w:noProof/>
+        </w:rPr>
+        <w:t>Abbildung 5: Routing</w:t>
+      </w:r>
+      <w:r>
+        <w:rPr>
+          <w:noProof/>
+        </w:rPr>
+        <w:tab/>
+      </w:r>
+      <w:r>
+        <w:rPr>
+          <w:noProof/>
+        </w:rPr>
+        <w:fldChar w:fldCharType="begin"/>
+      </w:r>
+      <w:r>
+        <w:rPr>
+          <w:noProof/>
+        </w:rPr>
+        <w:instrText xml:space="preserve"> PAGEREF _Toc125215501 \h </w:instrText>
+      </w:r>
+      <w:r>
+        <w:rPr>
+          <w:noProof/>
+        </w:rPr>
+      </w:r>
+      <w:r>
+        <w:rPr>
+          <w:noProof/>
+        </w:rPr>
+        <w:fldChar w:fldCharType="separate"/>
+      </w:r>
+      <w:r>
+        <w:rPr>
+          <w:noProof/>
+        </w:rPr>
+        <w:t>13</w:t>
+      </w:r>
+      <w:r>
+        <w:rPr>
+          <w:noProof/>
+        </w:rPr>
+        <w:fldChar w:fldCharType="end"/>
+      </w:r>
+    </w:p>
+    <w:p>
+      <w:r>
+        <w:fldChar w:fldCharType="end"/>
+      </w:r>
     </w:p>
     <w:sectPr>
-      <w:headerReference w:type="default" r:id="rId8"/>
-      <w:footerReference w:type="default" r:id="rId9"/>
-      <w:headerReference w:type="first" r:id="rId10"/>
-      <w:footerReference w:type="first" r:id="rId11"/>
+      <w:headerReference w:type="default" r:id="rId13"/>
+      <w:footerReference w:type="default" r:id="rId14"/>
+      <w:headerReference w:type="first" r:id="rId15"/>
+      <w:footerReference w:type="first" r:id="rId16"/>
       <w:pgSz w:w="11906" w:h="16838"/>
       <w:pgMar w:top="1417" w:right="1417" w:bottom="1134" w:left="1417" w:header="708" w:footer="708" w:gutter="0"/>
       <w:pgNumType w:start="0"/>
@@ -4543,6 +6444,230 @@
     </w:lvl>
   </w:abstractNum>
   <w:abstractNum w:abstractNumId="1" w15:restartNumberingAfterBreak="0">
+    <w:nsid w:val="40497733"/>
+    <w:multiLevelType w:val="hybridMultilevel"/>
+    <w:tmpl w:val="F75E7BB8"/>
+    <w:lvl w:ilvl="0" w:tplc="A84ABE2A">
+      <w:numFmt w:val="bullet"/>
+      <w:lvlText w:val="-"/>
+      <w:lvlJc w:val="left"/>
+      <w:pPr>
+        <w:ind w:left="720" w:hanging="360"/>
+      </w:pPr>
+      <w:rPr>
+        <w:rFonts w:ascii="Calibri" w:eastAsiaTheme="minorHAnsi" w:hAnsi="Calibri" w:cs="Calibri" w:hint="default"/>
+      </w:rPr>
+    </w:lvl>
+    <w:lvl w:ilvl="1" w:tplc="0C070003" w:tentative="1">
+      <w:start w:val="1"/>
+      <w:numFmt w:val="bullet"/>
+      <w:lvlText w:val="o"/>
+      <w:lvlJc w:val="left"/>
+      <w:pPr>
+        <w:ind w:left="1440" w:hanging="360"/>
+      </w:pPr>
+      <w:rPr>
+        <w:rFonts w:ascii="Courier New" w:hAnsi="Courier New" w:cs="Courier New" w:hint="default"/>
+      </w:rPr>
+    </w:lvl>
+    <w:lvl w:ilvl="2" w:tplc="0C070005" w:tentative="1">
+      <w:start w:val="1"/>
+      <w:numFmt w:val="bullet"/>
+      <w:lvlText w:val=""/>
+      <w:lvlJc w:val="left"/>
+      <w:pPr>
+        <w:ind w:left="2160" w:hanging="360"/>
+      </w:pPr>
+      <w:rPr>
+        <w:rFonts w:ascii="Wingdings" w:hAnsi="Wingdings" w:hint="default"/>
+      </w:rPr>
+    </w:lvl>
+    <w:lvl w:ilvl="3" w:tplc="0C070001" w:tentative="1">
+      <w:start w:val="1"/>
+      <w:numFmt w:val="bullet"/>
+      <w:lvlText w:val=""/>
+      <w:lvlJc w:val="left"/>
+      <w:pPr>
+        <w:ind w:left="2880" w:hanging="360"/>
+      </w:pPr>
+      <w:rPr>
+        <w:rFonts w:ascii="Symbol" w:hAnsi="Symbol" w:hint="default"/>
+      </w:rPr>
+    </w:lvl>
+    <w:lvl w:ilvl="4" w:tplc="0C070003" w:tentative="1">
+      <w:start w:val="1"/>
+      <w:numFmt w:val="bullet"/>
+      <w:lvlText w:val="o"/>
+      <w:lvlJc w:val="left"/>
+      <w:pPr>
+        <w:ind w:left="3600" w:hanging="360"/>
+      </w:pPr>
+      <w:rPr>
+        <w:rFonts w:ascii="Courier New" w:hAnsi="Courier New" w:cs="Courier New" w:hint="default"/>
+      </w:rPr>
+    </w:lvl>
+    <w:lvl w:ilvl="5" w:tplc="0C070005" w:tentative="1">
+      <w:start w:val="1"/>
+      <w:numFmt w:val="bullet"/>
+      <w:lvlText w:val=""/>
+      <w:lvlJc w:val="left"/>
+      <w:pPr>
+        <w:ind w:left="4320" w:hanging="360"/>
+      </w:pPr>
+      <w:rPr>
+        <w:rFonts w:ascii="Wingdings" w:hAnsi="Wingdings" w:hint="default"/>
+      </w:rPr>
+    </w:lvl>
+    <w:lvl w:ilvl="6" w:tplc="0C070001" w:tentative="1">
+      <w:start w:val="1"/>
+      <w:numFmt w:val="bullet"/>
+      <w:lvlText w:val=""/>
+      <w:lvlJc w:val="left"/>
+      <w:pPr>
+        <w:ind w:left="5040" w:hanging="360"/>
+      </w:pPr>
+      <w:rPr>
+        <w:rFonts w:ascii="Symbol" w:hAnsi="Symbol" w:hint="default"/>
+      </w:rPr>
+    </w:lvl>
+    <w:lvl w:ilvl="7" w:tplc="0C070003" w:tentative="1">
+      <w:start w:val="1"/>
+      <w:numFmt w:val="bullet"/>
+      <w:lvlText w:val="o"/>
+      <w:lvlJc w:val="left"/>
+      <w:pPr>
+        <w:ind w:left="5760" w:hanging="360"/>
+      </w:pPr>
+      <w:rPr>
+        <w:rFonts w:ascii="Courier New" w:hAnsi="Courier New" w:cs="Courier New" w:hint="default"/>
+      </w:rPr>
+    </w:lvl>
+    <w:lvl w:ilvl="8" w:tplc="0C070005" w:tentative="1">
+      <w:start w:val="1"/>
+      <w:numFmt w:val="bullet"/>
+      <w:lvlText w:val=""/>
+      <w:lvlJc w:val="left"/>
+      <w:pPr>
+        <w:ind w:left="6480" w:hanging="360"/>
+      </w:pPr>
+      <w:rPr>
+        <w:rFonts w:ascii="Wingdings" w:hAnsi="Wingdings" w:hint="default"/>
+      </w:rPr>
+    </w:lvl>
+  </w:abstractNum>
+  <w:abstractNum w:abstractNumId="2" w15:restartNumberingAfterBreak="0">
+    <w:nsid w:val="43920A22"/>
+    <w:multiLevelType w:val="hybridMultilevel"/>
+    <w:tmpl w:val="CF50DBB8"/>
+    <w:lvl w:ilvl="0" w:tplc="DBC80B38">
+      <w:numFmt w:val="bullet"/>
+      <w:lvlText w:val=""/>
+      <w:lvlJc w:val="left"/>
+      <w:pPr>
+        <w:ind w:left="720" w:hanging="360"/>
+      </w:pPr>
+      <w:rPr>
+        <w:rFonts w:ascii="Wingdings" w:eastAsiaTheme="minorHAnsi" w:hAnsi="Wingdings" w:cstheme="minorBidi" w:hint="default"/>
+      </w:rPr>
+    </w:lvl>
+    <w:lvl w:ilvl="1" w:tplc="0C070003" w:tentative="1">
+      <w:start w:val="1"/>
+      <w:numFmt w:val="bullet"/>
+      <w:lvlText w:val="o"/>
+      <w:lvlJc w:val="left"/>
+      <w:pPr>
+        <w:ind w:left="1440" w:hanging="360"/>
+      </w:pPr>
+      <w:rPr>
+        <w:rFonts w:ascii="Courier New" w:hAnsi="Courier New" w:cs="Courier New" w:hint="default"/>
+      </w:rPr>
+    </w:lvl>
+    <w:lvl w:ilvl="2" w:tplc="0C070005" w:tentative="1">
+      <w:start w:val="1"/>
+      <w:numFmt w:val="bullet"/>
+      <w:lvlText w:val=""/>
+      <w:lvlJc w:val="left"/>
+      <w:pPr>
+        <w:ind w:left="2160" w:hanging="360"/>
+      </w:pPr>
+      <w:rPr>
+        <w:rFonts w:ascii="Wingdings" w:hAnsi="Wingdings" w:hint="default"/>
+      </w:rPr>
+    </w:lvl>
+    <w:lvl w:ilvl="3" w:tplc="0C070001" w:tentative="1">
+      <w:start w:val="1"/>
+      <w:numFmt w:val="bullet"/>
+      <w:lvlText w:val=""/>
+      <w:lvlJc w:val="left"/>
+      <w:pPr>
+        <w:ind w:left="2880" w:hanging="360"/>
+      </w:pPr>
+      <w:rPr>
+        <w:rFonts w:ascii="Symbol" w:hAnsi="Symbol" w:hint="default"/>
+      </w:rPr>
+    </w:lvl>
+    <w:lvl w:ilvl="4" w:tplc="0C070003" w:tentative="1">
+      <w:start w:val="1"/>
+      <w:numFmt w:val="bullet"/>
+      <w:lvlText w:val="o"/>
+      <w:lvlJc w:val="left"/>
+      <w:pPr>
+        <w:ind w:left="3600" w:hanging="360"/>
+      </w:pPr>
+      <w:rPr>
+        <w:rFonts w:ascii="Courier New" w:hAnsi="Courier New" w:cs="Courier New" w:hint="default"/>
+      </w:rPr>
+    </w:lvl>
+    <w:lvl w:ilvl="5" w:tplc="0C070005" w:tentative="1">
+      <w:start w:val="1"/>
+      <w:numFmt w:val="bullet"/>
+      <w:lvlText w:val=""/>
+      <w:lvlJc w:val="left"/>
+      <w:pPr>
+        <w:ind w:left="4320" w:hanging="360"/>
+      </w:pPr>
+      <w:rPr>
+        <w:rFonts w:ascii="Wingdings" w:hAnsi="Wingdings" w:hint="default"/>
+      </w:rPr>
+    </w:lvl>
+    <w:lvl w:ilvl="6" w:tplc="0C070001" w:tentative="1">
+      <w:start w:val="1"/>
+      <w:numFmt w:val="bullet"/>
+      <w:lvlText w:val=""/>
+      <w:lvlJc w:val="left"/>
+      <w:pPr>
+        <w:ind w:left="5040" w:hanging="360"/>
+      </w:pPr>
+      <w:rPr>
+        <w:rFonts w:ascii="Symbol" w:hAnsi="Symbol" w:hint="default"/>
+      </w:rPr>
+    </w:lvl>
+    <w:lvl w:ilvl="7" w:tplc="0C070003" w:tentative="1">
+      <w:start w:val="1"/>
+      <w:numFmt w:val="bullet"/>
+      <w:lvlText w:val="o"/>
+      <w:lvlJc w:val="left"/>
+      <w:pPr>
+        <w:ind w:left="5760" w:hanging="360"/>
+      </w:pPr>
+      <w:rPr>
+        <w:rFonts w:ascii="Courier New" w:hAnsi="Courier New" w:cs="Courier New" w:hint="default"/>
+      </w:rPr>
+    </w:lvl>
+    <w:lvl w:ilvl="8" w:tplc="0C070005" w:tentative="1">
+      <w:start w:val="1"/>
+      <w:numFmt w:val="bullet"/>
+      <w:lvlText w:val=""/>
+      <w:lvlJc w:val="left"/>
+      <w:pPr>
+        <w:ind w:left="6480" w:hanging="360"/>
+      </w:pPr>
+      <w:rPr>
+        <w:rFonts w:ascii="Wingdings" w:hAnsi="Wingdings" w:hint="default"/>
+      </w:rPr>
+    </w:lvl>
+  </w:abstractNum>
+  <w:abstractNum w:abstractNumId="3" w15:restartNumberingAfterBreak="0">
     <w:nsid w:val="560549A9"/>
     <w:multiLevelType w:val="hybridMultilevel"/>
     <w:tmpl w:val="20C0D796"/>
@@ -4628,7 +6753,7 @@
       </w:pPr>
     </w:lvl>
   </w:abstractNum>
-  <w:abstractNum w:abstractNumId="2" w15:restartNumberingAfterBreak="0">
+  <w:abstractNum w:abstractNumId="4" w15:restartNumberingAfterBreak="0">
     <w:nsid w:val="70AA025E"/>
     <w:multiLevelType w:val="multilevel"/>
     <w:tmpl w:val="935C99E2"/>
@@ -4719,10 +6844,16 @@
     <w:abstractNumId w:val="0"/>
   </w:num>
   <w:num w:numId="2" w16cid:durableId="324163274">
-    <w:abstractNumId w:val="1"/>
+    <w:abstractNumId w:val="3"/>
   </w:num>
   <w:num w:numId="3" w16cid:durableId="1948002025">
+    <w:abstractNumId w:val="4"/>
+  </w:num>
+  <w:num w:numId="4" w16cid:durableId="511796163">
     <w:abstractNumId w:val="2"/>
+  </w:num>
+  <w:num w:numId="5" w16cid:durableId="1318804738">
+    <w:abstractNumId w:val="1"/>
   </w:num>
 </w:numbering>
 </file>
@@ -5188,7 +7319,6 @@
   <w:style w:type="character" w:default="1" w:styleId="Absatz-Standardschriftart">
     <w:name w:val="Default Paragraph Font"/>
     <w:uiPriority w:val="1"/>
-    <w:semiHidden/>
     <w:unhideWhenUsed/>
   </w:style>
   <w:style w:type="table" w:default="1" w:styleId="NormaleTabelle">
@@ -5393,6 +7523,36 @@
     <w:uiPriority w:val="37"/>
     <w:unhideWhenUsed/>
     <w:rsid w:val="00783037"/>
+  </w:style>
+  <w:style w:type="paragraph" w:styleId="Beschriftung">
+    <w:name w:val="caption"/>
+    <w:basedOn w:val="Standard"/>
+    <w:next w:val="Standard"/>
+    <w:uiPriority w:val="35"/>
+    <w:unhideWhenUsed/>
+    <w:qFormat/>
+    <w:rsid w:val="00BE048B"/>
+    <w:pPr>
+      <w:spacing w:after="200" w:line="240" w:lineRule="auto"/>
+    </w:pPr>
+    <w:rPr>
+      <w:i/>
+      <w:iCs/>
+      <w:color w:val="44546A" w:themeColor="text2"/>
+      <w:sz w:val="18"/>
+      <w:szCs w:val="18"/>
+    </w:rPr>
+  </w:style>
+  <w:style w:type="paragraph" w:styleId="Abbildungsverzeichnis">
+    <w:name w:val="table of figures"/>
+    <w:basedOn w:val="Standard"/>
+    <w:next w:val="Standard"/>
+    <w:uiPriority w:val="99"/>
+    <w:unhideWhenUsed/>
+    <w:rsid w:val="00C27CE0"/>
+    <w:pPr>
+      <w:spacing w:after="0"/>
+    </w:pPr>
   </w:style>
 </w:styles>
 </file>
@@ -5743,11 +7903,41 @@
     </b:Author>
     <b:RefOrder>2</b:RefOrder>
   </b:Source>
+  <b:Source>
+    <b:Tag>Has23</b:Tag>
+    <b:SourceType>InternetSite</b:SourceType>
+    <b:Guid>{60AEC8A3-631A-41B6-9428-56D0087CB782}</b:Guid>
+    <b:Title>Prevent Cross-Site Request Forgery (XSRF/CSRF) attacks in ASP.NET Core</b:Title>
+    <b:InternetSiteTitle>https://learn.microsoft.com</b:InternetSiteTitle>
+    <b:Year>2023</b:Year>
+    <b:Month>Januar</b:Month>
+    <b:Day>21</b:Day>
+    <b:URL>https://learn.microsoft.com/en-us/aspnet/core/security/anti-request-forgery?view=aspnetcore-6.0</b:URL>
+    <b:Author>
+      <b:Author>
+        <b:NameList>
+          <b:Person>
+            <b:Last>Hasan</b:Last>
+            <b:First>Fiyaz</b:First>
+          </b:Person>
+          <b:Person>
+            <b:Last>Anderson</b:Last>
+            <b:First>Rick</b:First>
+          </b:Person>
+          <b:Person>
+            <b:Last>Smith</b:Last>
+            <b:First>Steve</b:First>
+          </b:Person>
+        </b:NameList>
+      </b:Author>
+    </b:Author>
+    <b:RefOrder>3</b:RefOrder>
+  </b:Source>
 </b:Sources>
 </file>
 
 <file path=customXml/itemProps1.xml><?xml version="1.0" encoding="utf-8"?>
-<ds:datastoreItem xmlns:ds="http://schemas.openxmlformats.org/officeDocument/2006/customXml" ds:itemID="{A6375E6F-333A-40B1-9DD3-4C27AE2A5F39}">
+<ds:datastoreItem xmlns:ds="http://schemas.openxmlformats.org/officeDocument/2006/customXml" ds:itemID="{D97B8874-8890-486C-91B9-6521A4DFAB5E}">
   <ds:schemaRefs>
     <ds:schemaRef ds:uri="http://schemas.openxmlformats.org/officeDocument/2006/bibliography"/>
   </ds:schemaRefs>

</xml_diff>